<commit_message>
copy over barrier files
</commit_message>
<xml_diff>
--- a/lab3/A0221772J.docx
+++ b/lab3/A0221772J.docx
@@ -5005,6 +5005,1609 @@
         <w:t>Part 2</w:t>
       </w:r>
     </w:p>
+    <w:tbl>
+      <w:tblPr>
+        <w:tblStyle w:val="TableGrid"/>
+        <w:tblW w:w="9160" w:type="dxa"/>
+        <w:tblLook w:val="04A0" w:firstRow="1" w:lastRow="0" w:firstColumn="1" w:lastColumn="0" w:noHBand="0" w:noVBand="1"/>
+      </w:tblPr>
+      <w:tblGrid>
+        <w:gridCol w:w="9160"/>
+      </w:tblGrid>
+      <w:tr>
+        <w:trPr>
+          <w:trHeight w:val="771"/>
+        </w:trPr>
+        <w:tc>
+          <w:tcPr>
+            <w:tcW w:w="9160" w:type="dxa"/>
+          </w:tcPr>
+          <w:p>
+            <w:pPr>
+              <w:jc w:val="both"/>
+              <w:rPr>
+                <w:u w:val="single"/>
+                <w:lang w:val="en-US"/>
+              </w:rPr>
+            </w:pPr>
+            <w:r>
+              <w:rPr>
+                <w:u w:val="single"/>
+                <w:lang w:val="en-US"/>
+              </w:rPr>
+              <w:t>Question 2.1 (1 mark)</w:t>
+            </w:r>
+          </w:p>
+          <w:p>
+            <w:pPr>
+              <w:shd w:val="clear" w:color="auto" w:fill="282A36"/>
+              <w:spacing w:line="345" w:lineRule="atLeast"/>
+              <w:rPr>
+                <w:rFonts w:ascii="Fira Mono" w:hAnsi="Fira Mono"/>
+                <w:color w:val="F6F6F4"/>
+                <w:sz w:val="23"/>
+                <w:szCs w:val="23"/>
+              </w:rPr>
+            </w:pPr>
+            <w:r>
+              <w:rPr>
+                <w:rFonts w:ascii="Fira Mono" w:hAnsi="Fira Mono"/>
+                <w:color w:val="F286C4"/>
+                <w:sz w:val="23"/>
+                <w:szCs w:val="23"/>
+              </w:rPr>
+              <w:t>void</w:t>
+            </w:r>
+            <w:r>
+              <w:rPr>
+                <w:rFonts w:ascii="Fira Mono" w:hAnsi="Fira Mono"/>
+                <w:color w:val="F6F6F4"/>
+                <w:sz w:val="23"/>
+                <w:szCs w:val="23"/>
+              </w:rPr>
+              <w:t xml:space="preserve"> </w:t>
+            </w:r>
+            <w:proofErr w:type="spellStart"/>
+            <w:r>
+              <w:rPr>
+                <w:rFonts w:ascii="Fira Mono" w:hAnsi="Fira Mono"/>
+                <w:color w:val="62E884"/>
+                <w:sz w:val="23"/>
+                <w:szCs w:val="23"/>
+              </w:rPr>
+              <w:t>init_barrier</w:t>
+            </w:r>
+            <w:proofErr w:type="spellEnd"/>
+            <w:r>
+              <w:rPr>
+                <w:rFonts w:ascii="Fira Mono" w:hAnsi="Fira Mono"/>
+                <w:color w:val="F6F6F4"/>
+                <w:sz w:val="23"/>
+                <w:szCs w:val="23"/>
+              </w:rPr>
+              <w:t>(</w:t>
+            </w:r>
+            <w:r>
+              <w:rPr>
+                <w:rFonts w:ascii="Fira Mono" w:hAnsi="Fira Mono"/>
+                <w:color w:val="F286C4"/>
+                <w:sz w:val="23"/>
+                <w:szCs w:val="23"/>
+              </w:rPr>
+              <w:t>int</w:t>
+            </w:r>
+            <w:r>
+              <w:rPr>
+                <w:rFonts w:ascii="Fira Mono" w:hAnsi="Fira Mono"/>
+                <w:color w:val="F6F6F4"/>
+                <w:sz w:val="23"/>
+                <w:szCs w:val="23"/>
+              </w:rPr>
+              <w:t xml:space="preserve"> </w:t>
+            </w:r>
+            <w:proofErr w:type="spellStart"/>
+            <w:r>
+              <w:rPr>
+                <w:rFonts w:ascii="Fira Mono" w:hAnsi="Fira Mono"/>
+                <w:i/>
+                <w:iCs/>
+                <w:color w:val="FFB86C"/>
+                <w:sz w:val="23"/>
+                <w:szCs w:val="23"/>
+              </w:rPr>
+              <w:t>numproc</w:t>
+            </w:r>
+            <w:proofErr w:type="spellEnd"/>
+            <w:r>
+              <w:rPr>
+                <w:rFonts w:ascii="Fira Mono" w:hAnsi="Fira Mono"/>
+                <w:color w:val="F6F6F4"/>
+                <w:sz w:val="23"/>
+                <w:szCs w:val="23"/>
+              </w:rPr>
+              <w:t>) {</w:t>
+            </w:r>
+          </w:p>
+          <w:p>
+            <w:pPr>
+              <w:shd w:val="clear" w:color="auto" w:fill="282A36"/>
+              <w:spacing w:line="345" w:lineRule="atLeast"/>
+              <w:rPr>
+                <w:rFonts w:ascii="Fira Mono" w:hAnsi="Fira Mono"/>
+                <w:color w:val="F6F6F4"/>
+                <w:sz w:val="23"/>
+                <w:szCs w:val="23"/>
+              </w:rPr>
+            </w:pPr>
+            <w:r>
+              <w:rPr>
+                <w:rFonts w:ascii="Fira Mono" w:hAnsi="Fira Mono"/>
+                <w:color w:val="F6F6F4"/>
+                <w:sz w:val="23"/>
+                <w:szCs w:val="23"/>
+              </w:rPr>
+              <w:t xml:space="preserve">    </w:t>
+            </w:r>
+            <w:proofErr w:type="spellStart"/>
+            <w:r>
+              <w:rPr>
+                <w:rFonts w:ascii="Fira Mono" w:hAnsi="Fira Mono"/>
+                <w:color w:val="F6F6F4"/>
+                <w:sz w:val="23"/>
+                <w:szCs w:val="23"/>
+              </w:rPr>
+              <w:t>nproc</w:t>
+            </w:r>
+            <w:proofErr w:type="spellEnd"/>
+            <w:r>
+              <w:rPr>
+                <w:rFonts w:ascii="Fira Mono" w:hAnsi="Fira Mono"/>
+                <w:color w:val="F6F6F4"/>
+                <w:sz w:val="23"/>
+                <w:szCs w:val="23"/>
+              </w:rPr>
+              <w:t xml:space="preserve"> </w:t>
+            </w:r>
+            <w:r>
+              <w:rPr>
+                <w:rFonts w:ascii="Fira Mono" w:hAnsi="Fira Mono"/>
+                <w:color w:val="F286C4"/>
+                <w:sz w:val="23"/>
+                <w:szCs w:val="23"/>
+              </w:rPr>
+              <w:t>=</w:t>
+            </w:r>
+            <w:r>
+              <w:rPr>
+                <w:rFonts w:ascii="Fira Mono" w:hAnsi="Fira Mono"/>
+                <w:color w:val="F6F6F4"/>
+                <w:sz w:val="23"/>
+                <w:szCs w:val="23"/>
+              </w:rPr>
+              <w:t xml:space="preserve"> </w:t>
+            </w:r>
+            <w:proofErr w:type="spellStart"/>
+            <w:r>
+              <w:rPr>
+                <w:rFonts w:ascii="Fira Mono" w:hAnsi="Fira Mono"/>
+                <w:i/>
+                <w:iCs/>
+                <w:color w:val="FFB86C"/>
+                <w:sz w:val="23"/>
+                <w:szCs w:val="23"/>
+              </w:rPr>
+              <w:t>numproc</w:t>
+            </w:r>
+            <w:proofErr w:type="spellEnd"/>
+            <w:r>
+              <w:rPr>
+                <w:rFonts w:ascii="Fira Mono" w:hAnsi="Fira Mono"/>
+                <w:color w:val="F6F6F4"/>
+                <w:sz w:val="23"/>
+                <w:szCs w:val="23"/>
+              </w:rPr>
+              <w:t>;</w:t>
+            </w:r>
+          </w:p>
+          <w:p>
+            <w:pPr>
+              <w:shd w:val="clear" w:color="auto" w:fill="282A36"/>
+              <w:spacing w:line="345" w:lineRule="atLeast"/>
+              <w:rPr>
+                <w:rFonts w:ascii="Fira Mono" w:hAnsi="Fira Mono"/>
+                <w:color w:val="F6F6F4"/>
+                <w:sz w:val="23"/>
+                <w:szCs w:val="23"/>
+              </w:rPr>
+            </w:pPr>
+            <w:r>
+              <w:rPr>
+                <w:rFonts w:ascii="Fira Mono" w:hAnsi="Fira Mono"/>
+                <w:color w:val="F6F6F4"/>
+                <w:sz w:val="23"/>
+                <w:szCs w:val="23"/>
+              </w:rPr>
+              <w:t xml:space="preserve">    </w:t>
+            </w:r>
+            <w:proofErr w:type="spellStart"/>
+            <w:r>
+              <w:rPr>
+                <w:rFonts w:ascii="Fira Mono" w:hAnsi="Fira Mono"/>
+                <w:color w:val="F6F6F4"/>
+                <w:sz w:val="23"/>
+                <w:szCs w:val="23"/>
+              </w:rPr>
+              <w:t>shmid_count</w:t>
+            </w:r>
+            <w:proofErr w:type="spellEnd"/>
+            <w:r>
+              <w:rPr>
+                <w:rFonts w:ascii="Fira Mono" w:hAnsi="Fira Mono"/>
+                <w:color w:val="F6F6F4"/>
+                <w:sz w:val="23"/>
+                <w:szCs w:val="23"/>
+              </w:rPr>
+              <w:t xml:space="preserve"> </w:t>
+            </w:r>
+            <w:r>
+              <w:rPr>
+                <w:rFonts w:ascii="Fira Mono" w:hAnsi="Fira Mono"/>
+                <w:color w:val="F286C4"/>
+                <w:sz w:val="23"/>
+                <w:szCs w:val="23"/>
+              </w:rPr>
+              <w:t>=</w:t>
+            </w:r>
+            <w:r>
+              <w:rPr>
+                <w:rFonts w:ascii="Fira Mono" w:hAnsi="Fira Mono"/>
+                <w:color w:val="F6F6F4"/>
+                <w:sz w:val="23"/>
+                <w:szCs w:val="23"/>
+              </w:rPr>
+              <w:t xml:space="preserve"> </w:t>
+            </w:r>
+            <w:proofErr w:type="spellStart"/>
+            <w:r>
+              <w:rPr>
+                <w:rFonts w:ascii="Fira Mono" w:hAnsi="Fira Mono"/>
+                <w:color w:val="62E884"/>
+                <w:sz w:val="23"/>
+                <w:szCs w:val="23"/>
+              </w:rPr>
+              <w:t>shmget</w:t>
+            </w:r>
+            <w:proofErr w:type="spellEnd"/>
+            <w:r>
+              <w:rPr>
+                <w:rFonts w:ascii="Fira Mono" w:hAnsi="Fira Mono"/>
+                <w:color w:val="F6F6F4"/>
+                <w:sz w:val="23"/>
+                <w:szCs w:val="23"/>
+              </w:rPr>
+              <w:t>(</w:t>
+            </w:r>
+            <w:r>
+              <w:rPr>
+                <w:rFonts w:ascii="Fira Mono" w:hAnsi="Fira Mono"/>
+                <w:color w:val="62E884"/>
+                <w:sz w:val="23"/>
+                <w:szCs w:val="23"/>
+              </w:rPr>
+              <w:t>IPC_PRIVATE</w:t>
+            </w:r>
+            <w:r>
+              <w:rPr>
+                <w:rFonts w:ascii="Fira Mono" w:hAnsi="Fira Mono"/>
+                <w:color w:val="F6F6F4"/>
+                <w:sz w:val="23"/>
+                <w:szCs w:val="23"/>
+              </w:rPr>
+              <w:t xml:space="preserve">, </w:t>
+            </w:r>
+            <w:proofErr w:type="spellStart"/>
+            <w:r>
+              <w:rPr>
+                <w:rFonts w:ascii="Fira Mono" w:hAnsi="Fira Mono"/>
+                <w:color w:val="F286C4"/>
+                <w:sz w:val="23"/>
+                <w:szCs w:val="23"/>
+              </w:rPr>
+              <w:t>sizeof</w:t>
+            </w:r>
+            <w:proofErr w:type="spellEnd"/>
+            <w:r>
+              <w:rPr>
+                <w:rFonts w:ascii="Fira Mono" w:hAnsi="Fira Mono"/>
+                <w:color w:val="F6F6F4"/>
+                <w:sz w:val="23"/>
+                <w:szCs w:val="23"/>
+              </w:rPr>
+              <w:t>(</w:t>
+            </w:r>
+            <w:r>
+              <w:rPr>
+                <w:rFonts w:ascii="Fira Mono" w:hAnsi="Fira Mono"/>
+                <w:color w:val="F286C4"/>
+                <w:sz w:val="23"/>
+                <w:szCs w:val="23"/>
+              </w:rPr>
+              <w:t>int</w:t>
+            </w:r>
+            <w:r>
+              <w:rPr>
+                <w:rFonts w:ascii="Fira Mono" w:hAnsi="Fira Mono"/>
+                <w:color w:val="F6F6F4"/>
+                <w:sz w:val="23"/>
+                <w:szCs w:val="23"/>
+              </w:rPr>
+              <w:t xml:space="preserve">), </w:t>
+            </w:r>
+            <w:r>
+              <w:rPr>
+                <w:rFonts w:ascii="Fira Mono" w:hAnsi="Fira Mono"/>
+                <w:color w:val="62E884"/>
+                <w:sz w:val="23"/>
+                <w:szCs w:val="23"/>
+              </w:rPr>
+              <w:t>IPC_CREAT</w:t>
+            </w:r>
+            <w:r>
+              <w:rPr>
+                <w:rFonts w:ascii="Fira Mono" w:hAnsi="Fira Mono"/>
+                <w:color w:val="F6F6F4"/>
+                <w:sz w:val="23"/>
+                <w:szCs w:val="23"/>
+              </w:rPr>
+              <w:t xml:space="preserve"> </w:t>
+            </w:r>
+            <w:r>
+              <w:rPr>
+                <w:rFonts w:ascii="Fira Mono" w:hAnsi="Fira Mono"/>
+                <w:color w:val="F286C4"/>
+                <w:sz w:val="23"/>
+                <w:szCs w:val="23"/>
+              </w:rPr>
+              <w:t>|</w:t>
+            </w:r>
+            <w:r>
+              <w:rPr>
+                <w:rFonts w:ascii="Fira Mono" w:hAnsi="Fira Mono"/>
+                <w:color w:val="F6F6F4"/>
+                <w:sz w:val="23"/>
+                <w:szCs w:val="23"/>
+              </w:rPr>
+              <w:t xml:space="preserve"> </w:t>
+            </w:r>
+            <w:r>
+              <w:rPr>
+                <w:rFonts w:ascii="Fira Mono" w:hAnsi="Fira Mono"/>
+                <w:color w:val="F286C4"/>
+                <w:sz w:val="23"/>
+                <w:szCs w:val="23"/>
+              </w:rPr>
+              <w:t>0</w:t>
+            </w:r>
+            <w:r>
+              <w:rPr>
+                <w:rFonts w:ascii="Fira Mono" w:hAnsi="Fira Mono"/>
+                <w:color w:val="BF9EEE"/>
+                <w:sz w:val="23"/>
+                <w:szCs w:val="23"/>
+              </w:rPr>
+              <w:t>600</w:t>
+            </w:r>
+            <w:r>
+              <w:rPr>
+                <w:rFonts w:ascii="Fira Mono" w:hAnsi="Fira Mono"/>
+                <w:color w:val="F6F6F4"/>
+                <w:sz w:val="23"/>
+                <w:szCs w:val="23"/>
+              </w:rPr>
+              <w:t>);</w:t>
+            </w:r>
+          </w:p>
+          <w:p>
+            <w:pPr>
+              <w:shd w:val="clear" w:color="auto" w:fill="282A36"/>
+              <w:spacing w:line="345" w:lineRule="atLeast"/>
+              <w:rPr>
+                <w:rFonts w:ascii="Fira Mono" w:hAnsi="Fira Mono"/>
+                <w:color w:val="F6F6F4"/>
+                <w:sz w:val="23"/>
+                <w:szCs w:val="23"/>
+              </w:rPr>
+            </w:pPr>
+            <w:r>
+              <w:rPr>
+                <w:rFonts w:ascii="Fira Mono" w:hAnsi="Fira Mono"/>
+                <w:color w:val="F6F6F4"/>
+                <w:sz w:val="23"/>
+                <w:szCs w:val="23"/>
+              </w:rPr>
+              <w:t xml:space="preserve">    count </w:t>
+            </w:r>
+            <w:r>
+              <w:rPr>
+                <w:rFonts w:ascii="Fira Mono" w:hAnsi="Fira Mono"/>
+                <w:color w:val="F286C4"/>
+                <w:sz w:val="23"/>
+                <w:szCs w:val="23"/>
+              </w:rPr>
+              <w:t>=</w:t>
+            </w:r>
+            <w:r>
+              <w:rPr>
+                <w:rFonts w:ascii="Fira Mono" w:hAnsi="Fira Mono"/>
+                <w:color w:val="F6F6F4"/>
+                <w:sz w:val="23"/>
+                <w:szCs w:val="23"/>
+              </w:rPr>
+              <w:t xml:space="preserve"> (</w:t>
+            </w:r>
+            <w:r>
+              <w:rPr>
+                <w:rFonts w:ascii="Fira Mono" w:hAnsi="Fira Mono"/>
+                <w:color w:val="F286C4"/>
+                <w:sz w:val="23"/>
+                <w:szCs w:val="23"/>
+              </w:rPr>
+              <w:t>int</w:t>
+            </w:r>
+            <w:r>
+              <w:rPr>
+                <w:rFonts w:ascii="Fira Mono" w:hAnsi="Fira Mono"/>
+                <w:color w:val="F6F6F4"/>
+                <w:sz w:val="23"/>
+                <w:szCs w:val="23"/>
+              </w:rPr>
+              <w:t xml:space="preserve"> </w:t>
+            </w:r>
+            <w:r>
+              <w:rPr>
+                <w:rFonts w:ascii="Fira Mono" w:hAnsi="Fira Mono"/>
+                <w:color w:val="F286C4"/>
+                <w:sz w:val="23"/>
+                <w:szCs w:val="23"/>
+              </w:rPr>
+              <w:t>*</w:t>
+            </w:r>
+            <w:r>
+              <w:rPr>
+                <w:rFonts w:ascii="Fira Mono" w:hAnsi="Fira Mono"/>
+                <w:color w:val="F6F6F4"/>
+                <w:sz w:val="23"/>
+                <w:szCs w:val="23"/>
+              </w:rPr>
+              <w:t xml:space="preserve">) </w:t>
+            </w:r>
+            <w:proofErr w:type="spellStart"/>
+            <w:r>
+              <w:rPr>
+                <w:rFonts w:ascii="Fira Mono" w:hAnsi="Fira Mono"/>
+                <w:color w:val="62E884"/>
+                <w:sz w:val="23"/>
+                <w:szCs w:val="23"/>
+              </w:rPr>
+              <w:t>shmat</w:t>
+            </w:r>
+            <w:proofErr w:type="spellEnd"/>
+            <w:r>
+              <w:rPr>
+                <w:rFonts w:ascii="Fira Mono" w:hAnsi="Fira Mono"/>
+                <w:color w:val="F6F6F4"/>
+                <w:sz w:val="23"/>
+                <w:szCs w:val="23"/>
+              </w:rPr>
+              <w:t>(</w:t>
+            </w:r>
+            <w:proofErr w:type="spellStart"/>
+            <w:r>
+              <w:rPr>
+                <w:rFonts w:ascii="Fira Mono" w:hAnsi="Fira Mono"/>
+                <w:color w:val="F6F6F4"/>
+                <w:sz w:val="23"/>
+                <w:szCs w:val="23"/>
+              </w:rPr>
+              <w:t>shmid_count</w:t>
+            </w:r>
+            <w:proofErr w:type="spellEnd"/>
+            <w:r>
+              <w:rPr>
+                <w:rFonts w:ascii="Fira Mono" w:hAnsi="Fira Mono"/>
+                <w:color w:val="F6F6F4"/>
+                <w:sz w:val="23"/>
+                <w:szCs w:val="23"/>
+              </w:rPr>
+              <w:t xml:space="preserve">, </w:t>
+            </w:r>
+            <w:r>
+              <w:rPr>
+                <w:rFonts w:ascii="Fira Mono" w:hAnsi="Fira Mono"/>
+                <w:color w:val="62E884"/>
+                <w:sz w:val="23"/>
+                <w:szCs w:val="23"/>
+              </w:rPr>
+              <w:t>NULL</w:t>
+            </w:r>
+            <w:r>
+              <w:rPr>
+                <w:rFonts w:ascii="Fira Mono" w:hAnsi="Fira Mono"/>
+                <w:color w:val="F6F6F4"/>
+                <w:sz w:val="23"/>
+                <w:szCs w:val="23"/>
+              </w:rPr>
+              <w:t xml:space="preserve">, </w:t>
+            </w:r>
+            <w:r>
+              <w:rPr>
+                <w:rFonts w:ascii="Fira Mono" w:hAnsi="Fira Mono"/>
+                <w:color w:val="BF9EEE"/>
+                <w:sz w:val="23"/>
+                <w:szCs w:val="23"/>
+              </w:rPr>
+              <w:t>0</w:t>
+            </w:r>
+            <w:r>
+              <w:rPr>
+                <w:rFonts w:ascii="Fira Mono" w:hAnsi="Fira Mono"/>
+                <w:color w:val="F6F6F4"/>
+                <w:sz w:val="23"/>
+                <w:szCs w:val="23"/>
+              </w:rPr>
+              <w:t>);</w:t>
+            </w:r>
+          </w:p>
+          <w:p>
+            <w:pPr>
+              <w:shd w:val="clear" w:color="auto" w:fill="282A36"/>
+              <w:spacing w:line="345" w:lineRule="atLeast"/>
+              <w:rPr>
+                <w:rFonts w:ascii="Fira Mono" w:hAnsi="Fira Mono"/>
+                <w:color w:val="F6F6F4"/>
+                <w:sz w:val="23"/>
+                <w:szCs w:val="23"/>
+              </w:rPr>
+            </w:pPr>
+            <w:r>
+              <w:rPr>
+                <w:rFonts w:ascii="Fira Mono" w:hAnsi="Fira Mono"/>
+                <w:color w:val="F6F6F4"/>
+                <w:sz w:val="23"/>
+                <w:szCs w:val="23"/>
+              </w:rPr>
+              <w:t xml:space="preserve">    count[</w:t>
+            </w:r>
+            <w:r>
+              <w:rPr>
+                <w:rFonts w:ascii="Fira Mono" w:hAnsi="Fira Mono"/>
+                <w:color w:val="BF9EEE"/>
+                <w:sz w:val="23"/>
+                <w:szCs w:val="23"/>
+              </w:rPr>
+              <w:t>0</w:t>
+            </w:r>
+            <w:r>
+              <w:rPr>
+                <w:rFonts w:ascii="Fira Mono" w:hAnsi="Fira Mono"/>
+                <w:color w:val="F6F6F4"/>
+                <w:sz w:val="23"/>
+                <w:szCs w:val="23"/>
+              </w:rPr>
+              <w:t xml:space="preserve">] </w:t>
+            </w:r>
+            <w:r>
+              <w:rPr>
+                <w:rFonts w:ascii="Fira Mono" w:hAnsi="Fira Mono"/>
+                <w:color w:val="F286C4"/>
+                <w:sz w:val="23"/>
+                <w:szCs w:val="23"/>
+              </w:rPr>
+              <w:t>=</w:t>
+            </w:r>
+            <w:r>
+              <w:rPr>
+                <w:rFonts w:ascii="Fira Mono" w:hAnsi="Fira Mono"/>
+                <w:color w:val="F6F6F4"/>
+                <w:sz w:val="23"/>
+                <w:szCs w:val="23"/>
+              </w:rPr>
+              <w:t xml:space="preserve"> </w:t>
+            </w:r>
+            <w:r>
+              <w:rPr>
+                <w:rFonts w:ascii="Fira Mono" w:hAnsi="Fira Mono"/>
+                <w:color w:val="BF9EEE"/>
+                <w:sz w:val="23"/>
+                <w:szCs w:val="23"/>
+              </w:rPr>
+              <w:t>0</w:t>
+            </w:r>
+            <w:r>
+              <w:rPr>
+                <w:rFonts w:ascii="Fira Mono" w:hAnsi="Fira Mono"/>
+                <w:color w:val="F6F6F4"/>
+                <w:sz w:val="23"/>
+                <w:szCs w:val="23"/>
+              </w:rPr>
+              <w:t xml:space="preserve">; </w:t>
+            </w:r>
+            <w:r>
+              <w:rPr>
+                <w:rFonts w:ascii="Fira Mono" w:hAnsi="Fira Mono"/>
+                <w:color w:val="7B7F8B"/>
+                <w:sz w:val="23"/>
+                <w:szCs w:val="23"/>
+              </w:rPr>
+              <w:t>// initialize count to 0</w:t>
+            </w:r>
+          </w:p>
+          <w:p>
+            <w:pPr>
+              <w:shd w:val="clear" w:color="auto" w:fill="282A36"/>
+              <w:spacing w:line="345" w:lineRule="atLeast"/>
+              <w:rPr>
+                <w:rFonts w:ascii="Fira Mono" w:hAnsi="Fira Mono"/>
+                <w:color w:val="F6F6F4"/>
+                <w:sz w:val="23"/>
+                <w:szCs w:val="23"/>
+              </w:rPr>
+            </w:pPr>
+          </w:p>
+          <w:p>
+            <w:pPr>
+              <w:shd w:val="clear" w:color="auto" w:fill="282A36"/>
+              <w:spacing w:line="345" w:lineRule="atLeast"/>
+              <w:rPr>
+                <w:rFonts w:ascii="Fira Mono" w:hAnsi="Fira Mono"/>
+                <w:color w:val="F6F6F4"/>
+                <w:sz w:val="23"/>
+                <w:szCs w:val="23"/>
+              </w:rPr>
+            </w:pPr>
+            <w:r>
+              <w:rPr>
+                <w:rFonts w:ascii="Fira Mono" w:hAnsi="Fira Mono"/>
+                <w:color w:val="F6F6F4"/>
+                <w:sz w:val="23"/>
+                <w:szCs w:val="23"/>
+              </w:rPr>
+              <w:t xml:space="preserve">    </w:t>
+            </w:r>
+            <w:proofErr w:type="spellStart"/>
+            <w:r>
+              <w:rPr>
+                <w:rFonts w:ascii="Fira Mono" w:hAnsi="Fira Mono"/>
+                <w:color w:val="F6F6F4"/>
+                <w:sz w:val="23"/>
+                <w:szCs w:val="23"/>
+              </w:rPr>
+              <w:t>shmid_sem</w:t>
+            </w:r>
+            <w:proofErr w:type="spellEnd"/>
+            <w:r>
+              <w:rPr>
+                <w:rFonts w:ascii="Fira Mono" w:hAnsi="Fira Mono"/>
+                <w:color w:val="F6F6F4"/>
+                <w:sz w:val="23"/>
+                <w:szCs w:val="23"/>
+              </w:rPr>
+              <w:t xml:space="preserve"> </w:t>
+            </w:r>
+            <w:r>
+              <w:rPr>
+                <w:rFonts w:ascii="Fira Mono" w:hAnsi="Fira Mono"/>
+                <w:color w:val="F286C4"/>
+                <w:sz w:val="23"/>
+                <w:szCs w:val="23"/>
+              </w:rPr>
+              <w:t>=</w:t>
+            </w:r>
+            <w:r>
+              <w:rPr>
+                <w:rFonts w:ascii="Fira Mono" w:hAnsi="Fira Mono"/>
+                <w:color w:val="F6F6F4"/>
+                <w:sz w:val="23"/>
+                <w:szCs w:val="23"/>
+              </w:rPr>
+              <w:t xml:space="preserve"> </w:t>
+            </w:r>
+            <w:proofErr w:type="spellStart"/>
+            <w:r>
+              <w:rPr>
+                <w:rFonts w:ascii="Fira Mono" w:hAnsi="Fira Mono"/>
+                <w:color w:val="62E884"/>
+                <w:sz w:val="23"/>
+                <w:szCs w:val="23"/>
+              </w:rPr>
+              <w:t>shmget</w:t>
+            </w:r>
+            <w:proofErr w:type="spellEnd"/>
+            <w:r>
+              <w:rPr>
+                <w:rFonts w:ascii="Fira Mono" w:hAnsi="Fira Mono"/>
+                <w:color w:val="F6F6F4"/>
+                <w:sz w:val="23"/>
+                <w:szCs w:val="23"/>
+              </w:rPr>
+              <w:t>(</w:t>
+            </w:r>
+            <w:r>
+              <w:rPr>
+                <w:rFonts w:ascii="Fira Mono" w:hAnsi="Fira Mono"/>
+                <w:color w:val="62E884"/>
+                <w:sz w:val="23"/>
+                <w:szCs w:val="23"/>
+              </w:rPr>
+              <w:t>IPC_PRIVATE</w:t>
+            </w:r>
+            <w:r>
+              <w:rPr>
+                <w:rFonts w:ascii="Fira Mono" w:hAnsi="Fira Mono"/>
+                <w:color w:val="F6F6F4"/>
+                <w:sz w:val="23"/>
+                <w:szCs w:val="23"/>
+              </w:rPr>
+              <w:t xml:space="preserve">, </w:t>
+            </w:r>
+            <w:r>
+              <w:rPr>
+                <w:rFonts w:ascii="Fira Mono" w:hAnsi="Fira Mono"/>
+                <w:color w:val="BF9EEE"/>
+                <w:sz w:val="23"/>
+                <w:szCs w:val="23"/>
+              </w:rPr>
+              <w:t>2</w:t>
+            </w:r>
+            <w:r>
+              <w:rPr>
+                <w:rFonts w:ascii="Fira Mono" w:hAnsi="Fira Mono"/>
+                <w:color w:val="F6F6F4"/>
+                <w:sz w:val="23"/>
+                <w:szCs w:val="23"/>
+              </w:rPr>
+              <w:t xml:space="preserve"> </w:t>
+            </w:r>
+            <w:r>
+              <w:rPr>
+                <w:rFonts w:ascii="Fira Mono" w:hAnsi="Fira Mono"/>
+                <w:color w:val="F286C4"/>
+                <w:sz w:val="23"/>
+                <w:szCs w:val="23"/>
+              </w:rPr>
+              <w:t>*</w:t>
+            </w:r>
+            <w:r>
+              <w:rPr>
+                <w:rFonts w:ascii="Fira Mono" w:hAnsi="Fira Mono"/>
+                <w:color w:val="F6F6F4"/>
+                <w:sz w:val="23"/>
+                <w:szCs w:val="23"/>
+              </w:rPr>
+              <w:t xml:space="preserve"> </w:t>
+            </w:r>
+            <w:proofErr w:type="spellStart"/>
+            <w:r>
+              <w:rPr>
+                <w:rFonts w:ascii="Fira Mono" w:hAnsi="Fira Mono"/>
+                <w:color w:val="F286C4"/>
+                <w:sz w:val="23"/>
+                <w:szCs w:val="23"/>
+              </w:rPr>
+              <w:t>sizeof</w:t>
+            </w:r>
+            <w:proofErr w:type="spellEnd"/>
+            <w:r>
+              <w:rPr>
+                <w:rFonts w:ascii="Fira Mono" w:hAnsi="Fira Mono"/>
+                <w:color w:val="F6F6F4"/>
+                <w:sz w:val="23"/>
+                <w:szCs w:val="23"/>
+              </w:rPr>
+              <w:t>(</w:t>
+            </w:r>
+            <w:proofErr w:type="spellStart"/>
+            <w:r>
+              <w:rPr>
+                <w:rFonts w:ascii="Fira Mono" w:hAnsi="Fira Mono"/>
+                <w:i/>
+                <w:iCs/>
+                <w:color w:val="97E1F1"/>
+                <w:sz w:val="23"/>
+                <w:szCs w:val="23"/>
+              </w:rPr>
+              <w:t>sem_t</w:t>
+            </w:r>
+            <w:proofErr w:type="spellEnd"/>
+            <w:r>
+              <w:rPr>
+                <w:rFonts w:ascii="Fira Mono" w:hAnsi="Fira Mono"/>
+                <w:color w:val="F6F6F4"/>
+                <w:sz w:val="23"/>
+                <w:szCs w:val="23"/>
+              </w:rPr>
+              <w:t xml:space="preserve">), </w:t>
+            </w:r>
+            <w:r>
+              <w:rPr>
+                <w:rFonts w:ascii="Fira Mono" w:hAnsi="Fira Mono"/>
+                <w:color w:val="62E884"/>
+                <w:sz w:val="23"/>
+                <w:szCs w:val="23"/>
+              </w:rPr>
+              <w:t>IPC_CREAT</w:t>
+            </w:r>
+            <w:r>
+              <w:rPr>
+                <w:rFonts w:ascii="Fira Mono" w:hAnsi="Fira Mono"/>
+                <w:color w:val="F6F6F4"/>
+                <w:sz w:val="23"/>
+                <w:szCs w:val="23"/>
+              </w:rPr>
+              <w:t xml:space="preserve"> </w:t>
+            </w:r>
+            <w:r>
+              <w:rPr>
+                <w:rFonts w:ascii="Fira Mono" w:hAnsi="Fira Mono"/>
+                <w:color w:val="F286C4"/>
+                <w:sz w:val="23"/>
+                <w:szCs w:val="23"/>
+              </w:rPr>
+              <w:t>|</w:t>
+            </w:r>
+            <w:r>
+              <w:rPr>
+                <w:rFonts w:ascii="Fira Mono" w:hAnsi="Fira Mono"/>
+                <w:color w:val="F6F6F4"/>
+                <w:sz w:val="23"/>
+                <w:szCs w:val="23"/>
+              </w:rPr>
+              <w:t xml:space="preserve"> </w:t>
+            </w:r>
+            <w:r>
+              <w:rPr>
+                <w:rFonts w:ascii="Fira Mono" w:hAnsi="Fira Mono"/>
+                <w:color w:val="F286C4"/>
+                <w:sz w:val="23"/>
+                <w:szCs w:val="23"/>
+              </w:rPr>
+              <w:t>0</w:t>
+            </w:r>
+            <w:r>
+              <w:rPr>
+                <w:rFonts w:ascii="Fira Mono" w:hAnsi="Fira Mono"/>
+                <w:color w:val="BF9EEE"/>
+                <w:sz w:val="23"/>
+                <w:szCs w:val="23"/>
+              </w:rPr>
+              <w:t>600</w:t>
+            </w:r>
+            <w:r>
+              <w:rPr>
+                <w:rFonts w:ascii="Fira Mono" w:hAnsi="Fira Mono"/>
+                <w:color w:val="F6F6F4"/>
+                <w:sz w:val="23"/>
+                <w:szCs w:val="23"/>
+              </w:rPr>
+              <w:t>);</w:t>
+            </w:r>
+          </w:p>
+          <w:p>
+            <w:pPr>
+              <w:shd w:val="clear" w:color="auto" w:fill="282A36"/>
+              <w:spacing w:line="345" w:lineRule="atLeast"/>
+              <w:rPr>
+                <w:rFonts w:ascii="Fira Mono" w:hAnsi="Fira Mono"/>
+                <w:color w:val="F6F6F4"/>
+                <w:sz w:val="23"/>
+                <w:szCs w:val="23"/>
+              </w:rPr>
+            </w:pPr>
+            <w:r>
+              <w:rPr>
+                <w:rFonts w:ascii="Fira Mono" w:hAnsi="Fira Mono"/>
+                <w:color w:val="F6F6F4"/>
+                <w:sz w:val="23"/>
+                <w:szCs w:val="23"/>
+              </w:rPr>
+              <w:t xml:space="preserve">    </w:t>
+            </w:r>
+            <w:proofErr w:type="spellStart"/>
+            <w:r>
+              <w:rPr>
+                <w:rFonts w:ascii="Fira Mono" w:hAnsi="Fira Mono"/>
+                <w:color w:val="F6F6F4"/>
+                <w:sz w:val="23"/>
+                <w:szCs w:val="23"/>
+              </w:rPr>
+              <w:t>sem</w:t>
+            </w:r>
+            <w:proofErr w:type="spellEnd"/>
+            <w:r>
+              <w:rPr>
+                <w:rFonts w:ascii="Fira Mono" w:hAnsi="Fira Mono"/>
+                <w:color w:val="F6F6F4"/>
+                <w:sz w:val="23"/>
+                <w:szCs w:val="23"/>
+              </w:rPr>
+              <w:t xml:space="preserve"> </w:t>
+            </w:r>
+            <w:r>
+              <w:rPr>
+                <w:rFonts w:ascii="Fira Mono" w:hAnsi="Fira Mono"/>
+                <w:color w:val="F286C4"/>
+                <w:sz w:val="23"/>
+                <w:szCs w:val="23"/>
+              </w:rPr>
+              <w:t>=</w:t>
+            </w:r>
+            <w:r>
+              <w:rPr>
+                <w:rFonts w:ascii="Fira Mono" w:hAnsi="Fira Mono"/>
+                <w:color w:val="F6F6F4"/>
+                <w:sz w:val="23"/>
+                <w:szCs w:val="23"/>
+              </w:rPr>
+              <w:t xml:space="preserve"> (</w:t>
+            </w:r>
+            <w:proofErr w:type="spellStart"/>
+            <w:r>
+              <w:rPr>
+                <w:rFonts w:ascii="Fira Mono" w:hAnsi="Fira Mono"/>
+                <w:i/>
+                <w:iCs/>
+                <w:color w:val="97E1F1"/>
+                <w:sz w:val="23"/>
+                <w:szCs w:val="23"/>
+              </w:rPr>
+              <w:t>sem_t</w:t>
+            </w:r>
+            <w:proofErr w:type="spellEnd"/>
+            <w:r>
+              <w:rPr>
+                <w:rFonts w:ascii="Fira Mono" w:hAnsi="Fira Mono"/>
+                <w:color w:val="F6F6F4"/>
+                <w:sz w:val="23"/>
+                <w:szCs w:val="23"/>
+              </w:rPr>
+              <w:t xml:space="preserve"> </w:t>
+            </w:r>
+            <w:r>
+              <w:rPr>
+                <w:rFonts w:ascii="Fira Mono" w:hAnsi="Fira Mono"/>
+                <w:color w:val="F286C4"/>
+                <w:sz w:val="23"/>
+                <w:szCs w:val="23"/>
+              </w:rPr>
+              <w:t>*</w:t>
+            </w:r>
+            <w:r>
+              <w:rPr>
+                <w:rFonts w:ascii="Fira Mono" w:hAnsi="Fira Mono"/>
+                <w:color w:val="F6F6F4"/>
+                <w:sz w:val="23"/>
+                <w:szCs w:val="23"/>
+              </w:rPr>
+              <w:t xml:space="preserve">) </w:t>
+            </w:r>
+            <w:proofErr w:type="spellStart"/>
+            <w:r>
+              <w:rPr>
+                <w:rFonts w:ascii="Fira Mono" w:hAnsi="Fira Mono"/>
+                <w:color w:val="62E884"/>
+                <w:sz w:val="23"/>
+                <w:szCs w:val="23"/>
+              </w:rPr>
+              <w:t>shmat</w:t>
+            </w:r>
+            <w:proofErr w:type="spellEnd"/>
+            <w:r>
+              <w:rPr>
+                <w:rFonts w:ascii="Fira Mono" w:hAnsi="Fira Mono"/>
+                <w:color w:val="F6F6F4"/>
+                <w:sz w:val="23"/>
+                <w:szCs w:val="23"/>
+              </w:rPr>
+              <w:t>(</w:t>
+            </w:r>
+            <w:proofErr w:type="spellStart"/>
+            <w:r>
+              <w:rPr>
+                <w:rFonts w:ascii="Fira Mono" w:hAnsi="Fira Mono"/>
+                <w:color w:val="F6F6F4"/>
+                <w:sz w:val="23"/>
+                <w:szCs w:val="23"/>
+              </w:rPr>
+              <w:t>shmid_sem</w:t>
+            </w:r>
+            <w:proofErr w:type="spellEnd"/>
+            <w:r>
+              <w:rPr>
+                <w:rFonts w:ascii="Fira Mono" w:hAnsi="Fira Mono"/>
+                <w:color w:val="F6F6F4"/>
+                <w:sz w:val="23"/>
+                <w:szCs w:val="23"/>
+              </w:rPr>
+              <w:t xml:space="preserve">, </w:t>
+            </w:r>
+            <w:r>
+              <w:rPr>
+                <w:rFonts w:ascii="Fira Mono" w:hAnsi="Fira Mono"/>
+                <w:color w:val="62E884"/>
+                <w:sz w:val="23"/>
+                <w:szCs w:val="23"/>
+              </w:rPr>
+              <w:t>NULL</w:t>
+            </w:r>
+            <w:r>
+              <w:rPr>
+                <w:rFonts w:ascii="Fira Mono" w:hAnsi="Fira Mono"/>
+                <w:color w:val="F6F6F4"/>
+                <w:sz w:val="23"/>
+                <w:szCs w:val="23"/>
+              </w:rPr>
+              <w:t xml:space="preserve">, </w:t>
+            </w:r>
+            <w:r>
+              <w:rPr>
+                <w:rFonts w:ascii="Fira Mono" w:hAnsi="Fira Mono"/>
+                <w:color w:val="BF9EEE"/>
+                <w:sz w:val="23"/>
+                <w:szCs w:val="23"/>
+              </w:rPr>
+              <w:t>0</w:t>
+            </w:r>
+            <w:r>
+              <w:rPr>
+                <w:rFonts w:ascii="Fira Mono" w:hAnsi="Fira Mono"/>
+                <w:color w:val="F6F6F4"/>
+                <w:sz w:val="23"/>
+                <w:szCs w:val="23"/>
+              </w:rPr>
+              <w:t>);</w:t>
+            </w:r>
+          </w:p>
+          <w:p>
+            <w:pPr>
+              <w:shd w:val="clear" w:color="auto" w:fill="282A36"/>
+              <w:spacing w:line="345" w:lineRule="atLeast"/>
+              <w:rPr>
+                <w:rFonts w:ascii="Fira Mono" w:hAnsi="Fira Mono"/>
+                <w:color w:val="F6F6F4"/>
+                <w:sz w:val="23"/>
+                <w:szCs w:val="23"/>
+              </w:rPr>
+            </w:pPr>
+            <w:r>
+              <w:rPr>
+                <w:rFonts w:ascii="Fira Mono" w:hAnsi="Fira Mono"/>
+                <w:color w:val="F6F6F4"/>
+                <w:sz w:val="23"/>
+                <w:szCs w:val="23"/>
+              </w:rPr>
+              <w:t xml:space="preserve">    </w:t>
+            </w:r>
+            <w:proofErr w:type="spellStart"/>
+            <w:r>
+              <w:rPr>
+                <w:rFonts w:ascii="Fira Mono" w:hAnsi="Fira Mono"/>
+                <w:color w:val="62E884"/>
+                <w:sz w:val="23"/>
+                <w:szCs w:val="23"/>
+              </w:rPr>
+              <w:t>sem_init</w:t>
+            </w:r>
+            <w:proofErr w:type="spellEnd"/>
+            <w:r>
+              <w:rPr>
+                <w:rFonts w:ascii="Fira Mono" w:hAnsi="Fira Mono"/>
+                <w:color w:val="F6F6F4"/>
+                <w:sz w:val="23"/>
+                <w:szCs w:val="23"/>
+              </w:rPr>
+              <w:t>(</w:t>
+            </w:r>
+            <w:r>
+              <w:rPr>
+                <w:rFonts w:ascii="Fira Mono" w:hAnsi="Fira Mono"/>
+                <w:color w:val="F286C4"/>
+                <w:sz w:val="23"/>
+                <w:szCs w:val="23"/>
+              </w:rPr>
+              <w:t>&amp;</w:t>
+            </w:r>
+            <w:proofErr w:type="spellStart"/>
+            <w:r>
+              <w:rPr>
+                <w:rFonts w:ascii="Fira Mono" w:hAnsi="Fira Mono"/>
+                <w:color w:val="F6F6F4"/>
+                <w:sz w:val="23"/>
+                <w:szCs w:val="23"/>
+              </w:rPr>
+              <w:t>sem</w:t>
+            </w:r>
+            <w:proofErr w:type="spellEnd"/>
+            <w:r>
+              <w:rPr>
+                <w:rFonts w:ascii="Fira Mono" w:hAnsi="Fira Mono"/>
+                <w:color w:val="F6F6F4"/>
+                <w:sz w:val="23"/>
+                <w:szCs w:val="23"/>
+              </w:rPr>
+              <w:t>[</w:t>
+            </w:r>
+            <w:r>
+              <w:rPr>
+                <w:rFonts w:ascii="Fira Mono" w:hAnsi="Fira Mono"/>
+                <w:color w:val="BF9EEE"/>
+                <w:sz w:val="23"/>
+                <w:szCs w:val="23"/>
+              </w:rPr>
+              <w:t>0</w:t>
+            </w:r>
+            <w:r>
+              <w:rPr>
+                <w:rFonts w:ascii="Fira Mono" w:hAnsi="Fira Mono"/>
+                <w:color w:val="F6F6F4"/>
+                <w:sz w:val="23"/>
+                <w:szCs w:val="23"/>
+              </w:rPr>
+              <w:t xml:space="preserve">], </w:t>
+            </w:r>
+            <w:r>
+              <w:rPr>
+                <w:rFonts w:ascii="Fira Mono" w:hAnsi="Fira Mono"/>
+                <w:color w:val="BF9EEE"/>
+                <w:sz w:val="23"/>
+                <w:szCs w:val="23"/>
+              </w:rPr>
+              <w:t>1</w:t>
+            </w:r>
+            <w:r>
+              <w:rPr>
+                <w:rFonts w:ascii="Fira Mono" w:hAnsi="Fira Mono"/>
+                <w:color w:val="F6F6F4"/>
+                <w:sz w:val="23"/>
+                <w:szCs w:val="23"/>
+              </w:rPr>
+              <w:t xml:space="preserve">, </w:t>
+            </w:r>
+            <w:r>
+              <w:rPr>
+                <w:rFonts w:ascii="Fira Mono" w:hAnsi="Fira Mono"/>
+                <w:color w:val="BF9EEE"/>
+                <w:sz w:val="23"/>
+                <w:szCs w:val="23"/>
+              </w:rPr>
+              <w:t>1</w:t>
+            </w:r>
+            <w:r>
+              <w:rPr>
+                <w:rFonts w:ascii="Fira Mono" w:hAnsi="Fira Mono"/>
+                <w:color w:val="F6F6F4"/>
+                <w:sz w:val="23"/>
+                <w:szCs w:val="23"/>
+              </w:rPr>
+              <w:t xml:space="preserve">); </w:t>
+            </w:r>
+            <w:r>
+              <w:rPr>
+                <w:rFonts w:ascii="Fira Mono" w:hAnsi="Fira Mono"/>
+                <w:color w:val="7B7F8B"/>
+                <w:sz w:val="23"/>
+                <w:szCs w:val="23"/>
+              </w:rPr>
+              <w:t xml:space="preserve">// </w:t>
+            </w:r>
+            <w:proofErr w:type="spellStart"/>
+            <w:r>
+              <w:rPr>
+                <w:rFonts w:ascii="Fira Mono" w:hAnsi="Fira Mono"/>
+                <w:color w:val="7B7F8B"/>
+                <w:sz w:val="23"/>
+                <w:szCs w:val="23"/>
+              </w:rPr>
+              <w:t>sem</w:t>
+            </w:r>
+            <w:proofErr w:type="spellEnd"/>
+            <w:r>
+              <w:rPr>
+                <w:rFonts w:ascii="Fira Mono" w:hAnsi="Fira Mono"/>
+                <w:color w:val="7B7F8B"/>
+                <w:sz w:val="23"/>
+                <w:szCs w:val="23"/>
+              </w:rPr>
+              <w:t xml:space="preserve">[0] = </w:t>
+            </w:r>
+            <w:proofErr w:type="spellStart"/>
+            <w:r>
+              <w:rPr>
+                <w:rFonts w:ascii="Fira Mono" w:hAnsi="Fira Mono"/>
+                <w:color w:val="7B7F8B"/>
+                <w:sz w:val="23"/>
+                <w:szCs w:val="23"/>
+              </w:rPr>
+              <w:t>count_mutex</w:t>
+            </w:r>
+            <w:proofErr w:type="spellEnd"/>
+          </w:p>
+          <w:p>
+            <w:pPr>
+              <w:shd w:val="clear" w:color="auto" w:fill="282A36"/>
+              <w:spacing w:line="345" w:lineRule="atLeast"/>
+              <w:rPr>
+                <w:rFonts w:ascii="Fira Mono" w:hAnsi="Fira Mono"/>
+                <w:color w:val="F6F6F4"/>
+                <w:sz w:val="23"/>
+                <w:szCs w:val="23"/>
+              </w:rPr>
+            </w:pPr>
+            <w:r>
+              <w:rPr>
+                <w:rFonts w:ascii="Fira Mono" w:hAnsi="Fira Mono"/>
+                <w:color w:val="F6F6F4"/>
+                <w:sz w:val="23"/>
+                <w:szCs w:val="23"/>
+              </w:rPr>
+              <w:t xml:space="preserve">    </w:t>
+            </w:r>
+            <w:proofErr w:type="spellStart"/>
+            <w:r>
+              <w:rPr>
+                <w:rFonts w:ascii="Fira Mono" w:hAnsi="Fira Mono"/>
+                <w:color w:val="62E884"/>
+                <w:sz w:val="23"/>
+                <w:szCs w:val="23"/>
+              </w:rPr>
+              <w:t>sem_init</w:t>
+            </w:r>
+            <w:proofErr w:type="spellEnd"/>
+            <w:r>
+              <w:rPr>
+                <w:rFonts w:ascii="Fira Mono" w:hAnsi="Fira Mono"/>
+                <w:color w:val="F6F6F4"/>
+                <w:sz w:val="23"/>
+                <w:szCs w:val="23"/>
+              </w:rPr>
+              <w:t>(</w:t>
+            </w:r>
+            <w:r>
+              <w:rPr>
+                <w:rFonts w:ascii="Fira Mono" w:hAnsi="Fira Mono"/>
+                <w:color w:val="F286C4"/>
+                <w:sz w:val="23"/>
+                <w:szCs w:val="23"/>
+              </w:rPr>
+              <w:t>&amp;</w:t>
+            </w:r>
+            <w:proofErr w:type="spellStart"/>
+            <w:r>
+              <w:rPr>
+                <w:rFonts w:ascii="Fira Mono" w:hAnsi="Fira Mono"/>
+                <w:color w:val="F6F6F4"/>
+                <w:sz w:val="23"/>
+                <w:szCs w:val="23"/>
+              </w:rPr>
+              <w:t>sem</w:t>
+            </w:r>
+            <w:proofErr w:type="spellEnd"/>
+            <w:r>
+              <w:rPr>
+                <w:rFonts w:ascii="Fira Mono" w:hAnsi="Fira Mono"/>
+                <w:color w:val="F6F6F4"/>
+                <w:sz w:val="23"/>
+                <w:szCs w:val="23"/>
+              </w:rPr>
+              <w:t>[</w:t>
+            </w:r>
+            <w:r>
+              <w:rPr>
+                <w:rFonts w:ascii="Fira Mono" w:hAnsi="Fira Mono"/>
+                <w:color w:val="BF9EEE"/>
+                <w:sz w:val="23"/>
+                <w:szCs w:val="23"/>
+              </w:rPr>
+              <w:t>1</w:t>
+            </w:r>
+            <w:r>
+              <w:rPr>
+                <w:rFonts w:ascii="Fira Mono" w:hAnsi="Fira Mono"/>
+                <w:color w:val="F6F6F4"/>
+                <w:sz w:val="23"/>
+                <w:szCs w:val="23"/>
+              </w:rPr>
+              <w:t xml:space="preserve">], </w:t>
+            </w:r>
+            <w:r>
+              <w:rPr>
+                <w:rFonts w:ascii="Fira Mono" w:hAnsi="Fira Mono"/>
+                <w:color w:val="BF9EEE"/>
+                <w:sz w:val="23"/>
+                <w:szCs w:val="23"/>
+              </w:rPr>
+              <w:t>1</w:t>
+            </w:r>
+            <w:r>
+              <w:rPr>
+                <w:rFonts w:ascii="Fira Mono" w:hAnsi="Fira Mono"/>
+                <w:color w:val="F6F6F4"/>
+                <w:sz w:val="23"/>
+                <w:szCs w:val="23"/>
+              </w:rPr>
+              <w:t xml:space="preserve">, </w:t>
+            </w:r>
+            <w:r>
+              <w:rPr>
+                <w:rFonts w:ascii="Fira Mono" w:hAnsi="Fira Mono"/>
+                <w:color w:val="BF9EEE"/>
+                <w:sz w:val="23"/>
+                <w:szCs w:val="23"/>
+              </w:rPr>
+              <w:t>0</w:t>
+            </w:r>
+            <w:r>
+              <w:rPr>
+                <w:rFonts w:ascii="Fira Mono" w:hAnsi="Fira Mono"/>
+                <w:color w:val="F6F6F4"/>
+                <w:sz w:val="23"/>
+                <w:szCs w:val="23"/>
+              </w:rPr>
+              <w:t xml:space="preserve">); </w:t>
+            </w:r>
+            <w:r>
+              <w:rPr>
+                <w:rFonts w:ascii="Fira Mono" w:hAnsi="Fira Mono"/>
+                <w:color w:val="7B7F8B"/>
+                <w:sz w:val="23"/>
+                <w:szCs w:val="23"/>
+              </w:rPr>
+              <w:t xml:space="preserve">// </w:t>
+            </w:r>
+            <w:proofErr w:type="spellStart"/>
+            <w:r>
+              <w:rPr>
+                <w:rFonts w:ascii="Fira Mono" w:hAnsi="Fira Mono"/>
+                <w:color w:val="7B7F8B"/>
+                <w:sz w:val="23"/>
+                <w:szCs w:val="23"/>
+              </w:rPr>
+              <w:t>sem</w:t>
+            </w:r>
+            <w:proofErr w:type="spellEnd"/>
+            <w:r>
+              <w:rPr>
+                <w:rFonts w:ascii="Fira Mono" w:hAnsi="Fira Mono"/>
+                <w:color w:val="7B7F8B"/>
+                <w:sz w:val="23"/>
+                <w:szCs w:val="23"/>
+              </w:rPr>
+              <w:t>[1] = barrier</w:t>
+            </w:r>
+          </w:p>
+          <w:p>
+            <w:pPr>
+              <w:shd w:val="clear" w:color="auto" w:fill="282A36"/>
+              <w:spacing w:line="345" w:lineRule="atLeast"/>
+              <w:rPr>
+                <w:rFonts w:ascii="Fira Mono" w:hAnsi="Fira Mono"/>
+                <w:color w:val="F6F6F4"/>
+                <w:sz w:val="23"/>
+                <w:szCs w:val="23"/>
+              </w:rPr>
+            </w:pPr>
+            <w:r>
+              <w:rPr>
+                <w:rFonts w:ascii="Fira Mono" w:hAnsi="Fira Mono"/>
+                <w:color w:val="F6F6F4"/>
+                <w:sz w:val="23"/>
+                <w:szCs w:val="23"/>
+              </w:rPr>
+              <w:t>}</w:t>
+            </w:r>
+          </w:p>
+          <w:p>
+            <w:pPr>
+              <w:jc w:val="both"/>
+              <w:rPr>
+                <w:lang w:val="en-US"/>
+              </w:rPr>
+            </w:pPr>
+          </w:p>
+          <w:p>
+            <w:pPr>
+              <w:pStyle w:val="ListParagraph"/>
+              <w:numPr>
+                <w:ilvl w:val="0"/>
+                <w:numId w:val="3"/>
+              </w:numPr>
+              <w:jc w:val="both"/>
+              <w:rPr>
+                <w:lang w:val="en-US"/>
+              </w:rPr>
+            </w:pPr>
+            <w:proofErr w:type="spellStart"/>
+            <w:r>
+              <w:rPr>
+                <w:lang w:val="en-US"/>
+              </w:rPr>
+              <w:t>nproc</w:t>
+            </w:r>
+            <w:proofErr w:type="spellEnd"/>
+            <w:r>
+              <w:rPr>
+                <w:lang w:val="en-US"/>
+              </w:rPr>
+              <w:t xml:space="preserve"> is assigned to the number of processes that will call the barrier.</w:t>
+            </w:r>
+          </w:p>
+          <w:p>
+            <w:pPr>
+              <w:pStyle w:val="ListParagraph"/>
+              <w:numPr>
+                <w:ilvl w:val="0"/>
+                <w:numId w:val="3"/>
+              </w:numPr>
+              <w:jc w:val="both"/>
+              <w:rPr>
+                <w:lang w:val="en-US"/>
+              </w:rPr>
+            </w:pPr>
+            <w:proofErr w:type="spellStart"/>
+            <w:r>
+              <w:rPr>
+                <w:lang w:val="en-US"/>
+              </w:rPr>
+              <w:t>shmid_count</w:t>
+            </w:r>
+            <w:proofErr w:type="spellEnd"/>
+            <w:r>
+              <w:rPr>
+                <w:lang w:val="en-US"/>
+              </w:rPr>
+              <w:t xml:space="preserve"> is the allocated shared memory identifier from </w:t>
+            </w:r>
+            <w:proofErr w:type="spellStart"/>
+            <w:r>
+              <w:rPr>
+                <w:lang w:val="en-US"/>
+              </w:rPr>
+              <w:t>shmget</w:t>
+            </w:r>
+            <w:proofErr w:type="spellEnd"/>
+            <w:r>
+              <w:rPr>
+                <w:lang w:val="en-US"/>
+              </w:rPr>
+              <w:t xml:space="preserve"> for creating the shared variable count to count the number of process</w:t>
+            </w:r>
+            <w:r>
+              <w:rPr>
+                <w:lang w:val="en-US"/>
+              </w:rPr>
+              <w:t>es</w:t>
+            </w:r>
+            <w:r>
+              <w:rPr>
+                <w:lang w:val="en-US"/>
+              </w:rPr>
+              <w:t xml:space="preserve"> that have reached the barrier, which is to be initialized to 0</w:t>
+            </w:r>
+            <w:r>
+              <w:rPr>
+                <w:lang w:val="en-US"/>
+              </w:rPr>
+              <w:t>.</w:t>
+            </w:r>
+          </w:p>
+          <w:p>
+            <w:pPr>
+              <w:pStyle w:val="ListParagraph"/>
+              <w:numPr>
+                <w:ilvl w:val="0"/>
+                <w:numId w:val="3"/>
+              </w:numPr>
+              <w:jc w:val="both"/>
+              <w:rPr>
+                <w:lang w:val="en-US"/>
+              </w:rPr>
+            </w:pPr>
+            <w:proofErr w:type="spellStart"/>
+            <w:r>
+              <w:rPr>
+                <w:lang w:val="en-US"/>
+              </w:rPr>
+              <w:t>shmid_sem</w:t>
+            </w:r>
+            <w:proofErr w:type="spellEnd"/>
+            <w:r>
+              <w:rPr>
+                <w:lang w:val="en-US"/>
+              </w:rPr>
+              <w:t xml:space="preserve"> is the allocated shared memory identifier from </w:t>
+            </w:r>
+            <w:proofErr w:type="spellStart"/>
+            <w:r>
+              <w:rPr>
+                <w:lang w:val="en-US"/>
+              </w:rPr>
+              <w:t>shmget</w:t>
+            </w:r>
+            <w:proofErr w:type="spellEnd"/>
+            <w:r>
+              <w:rPr>
+                <w:lang w:val="en-US"/>
+              </w:rPr>
+              <w:t xml:space="preserve"> for creating the</w:t>
+            </w:r>
+            <w:r>
+              <w:rPr>
+                <w:lang w:val="en-US"/>
+              </w:rPr>
+              <w:t xml:space="preserve"> two</w:t>
+            </w:r>
+            <w:r>
+              <w:rPr>
+                <w:lang w:val="en-US"/>
+              </w:rPr>
+              <w:t xml:space="preserve"> </w:t>
+            </w:r>
+            <w:r>
+              <w:rPr>
+                <w:lang w:val="en-US"/>
+              </w:rPr>
+              <w:t>semaphores to protect count and barrier.</w:t>
+            </w:r>
+          </w:p>
+          <w:p>
+            <w:pPr>
+              <w:pStyle w:val="ListParagraph"/>
+              <w:numPr>
+                <w:ilvl w:val="0"/>
+                <w:numId w:val="3"/>
+              </w:numPr>
+              <w:jc w:val="both"/>
+              <w:rPr>
+                <w:lang w:val="en-US"/>
+              </w:rPr>
+            </w:pPr>
+            <w:r>
+              <w:rPr>
+                <w:lang w:val="en-US"/>
+              </w:rPr>
+              <w:t>The first semaphore is for protecting count increment and is initialized to 1 so that one process can increment count at a time.</w:t>
+            </w:r>
+          </w:p>
+          <w:p>
+            <w:pPr>
+              <w:pStyle w:val="ListParagraph"/>
+              <w:numPr>
+                <w:ilvl w:val="0"/>
+                <w:numId w:val="3"/>
+              </w:numPr>
+              <w:jc w:val="both"/>
+              <w:rPr>
+                <w:lang w:val="en-US"/>
+              </w:rPr>
+            </w:pPr>
+            <w:r>
+              <w:rPr>
+                <w:lang w:val="en-US"/>
+              </w:rPr>
+              <w:lastRenderedPageBreak/>
+              <w:t>The second semaphore is for protecting barrier and is initialized to 0 so that all the child processes will wait until the last child process has arrived.</w:t>
+            </w:r>
+          </w:p>
+          <w:p>
+            <w:pPr>
+              <w:jc w:val="both"/>
+              <w:rPr>
+                <w:lang w:val="en-US"/>
+              </w:rPr>
+            </w:pPr>
+          </w:p>
+        </w:tc>
+      </w:tr>
+    </w:tbl>
     <w:p>
       <w:pPr>
         <w:jc w:val="both"/>
@@ -5013,216 +6616,1028 @@
         </w:rPr>
       </w:pPr>
     </w:p>
-    <w:p>
-      <w:pPr>
-        <w:pBdr>
-          <w:top w:val="single" w:sz="4" w:space="1" w:color="auto"/>
-          <w:left w:val="single" w:sz="4" w:space="4" w:color="auto"/>
-          <w:bottom w:val="single" w:sz="4" w:space="1" w:color="auto"/>
-          <w:right w:val="single" w:sz="4" w:space="4" w:color="auto"/>
-        </w:pBdr>
-        <w:jc w:val="both"/>
-        <w:rPr>
-          <w:lang w:val="en-US"/>
-        </w:rPr>
-      </w:pPr>
-      <w:r>
-        <w:rPr>
-          <w:u w:val="single"/>
-          <w:lang w:val="en-US"/>
-        </w:rPr>
-        <w:t>Question 2.1</w:t>
-      </w:r>
-      <w:r>
-        <w:rPr>
-          <w:lang w:val="en-US"/>
-        </w:rPr>
-        <w:t xml:space="preserve"> (1 mark)</w:t>
-      </w:r>
-    </w:p>
-    <w:p>
-      <w:pPr>
-        <w:pBdr>
-          <w:top w:val="single" w:sz="4" w:space="1" w:color="auto"/>
-          <w:left w:val="single" w:sz="4" w:space="4" w:color="auto"/>
-          <w:bottom w:val="single" w:sz="4" w:space="1" w:color="auto"/>
-          <w:right w:val="single" w:sz="4" w:space="4" w:color="auto"/>
-        </w:pBdr>
-        <w:jc w:val="both"/>
-        <w:rPr>
-          <w:lang w:val="en-US"/>
-        </w:rPr>
-      </w:pPr>
-    </w:p>
-    <w:p>
-      <w:pPr>
-        <w:pBdr>
-          <w:top w:val="single" w:sz="4" w:space="1" w:color="auto"/>
-          <w:left w:val="single" w:sz="4" w:space="4" w:color="auto"/>
-          <w:bottom w:val="single" w:sz="4" w:space="1" w:color="auto"/>
-          <w:right w:val="single" w:sz="4" w:space="4" w:color="auto"/>
-        </w:pBdr>
-        <w:jc w:val="both"/>
-        <w:rPr>
-          <w:lang w:val="en-US"/>
-        </w:rPr>
-      </w:pPr>
-    </w:p>
-    <w:p>
-      <w:pPr>
-        <w:pBdr>
-          <w:top w:val="single" w:sz="4" w:space="1" w:color="auto"/>
-          <w:left w:val="single" w:sz="4" w:space="4" w:color="auto"/>
-          <w:bottom w:val="single" w:sz="4" w:space="1" w:color="auto"/>
-          <w:right w:val="single" w:sz="4" w:space="4" w:color="auto"/>
-        </w:pBdr>
-        <w:jc w:val="both"/>
-        <w:rPr>
-          <w:lang w:val="en-US"/>
-        </w:rPr>
-      </w:pPr>
-    </w:p>
-    <w:p>
-      <w:pPr>
-        <w:pBdr>
-          <w:top w:val="single" w:sz="4" w:space="1" w:color="auto"/>
-          <w:left w:val="single" w:sz="4" w:space="4" w:color="auto"/>
-          <w:bottom w:val="single" w:sz="4" w:space="1" w:color="auto"/>
-          <w:right w:val="single" w:sz="4" w:space="4" w:color="auto"/>
-        </w:pBdr>
-        <w:jc w:val="both"/>
-        <w:rPr>
-          <w:lang w:val="en-US"/>
-        </w:rPr>
-      </w:pPr>
-    </w:p>
-    <w:p>
-      <w:pPr>
-        <w:pBdr>
-          <w:top w:val="single" w:sz="4" w:space="1" w:color="auto"/>
-          <w:left w:val="single" w:sz="4" w:space="4" w:color="auto"/>
-          <w:bottom w:val="single" w:sz="4" w:space="1" w:color="auto"/>
-          <w:right w:val="single" w:sz="4" w:space="4" w:color="auto"/>
-        </w:pBdr>
-        <w:jc w:val="both"/>
-        <w:rPr>
-          <w:lang w:val="en-US"/>
-        </w:rPr>
-      </w:pPr>
-    </w:p>
-    <w:p>
-      <w:pPr>
-        <w:jc w:val="both"/>
-        <w:rPr>
-          <w:lang w:val="en-US"/>
-        </w:rPr>
-      </w:pPr>
-    </w:p>
-    <w:p>
-      <w:pPr>
-        <w:pBdr>
-          <w:top w:val="single" w:sz="4" w:space="1" w:color="auto"/>
-          <w:left w:val="single" w:sz="4" w:space="4" w:color="auto"/>
-          <w:bottom w:val="single" w:sz="4" w:space="1" w:color="auto"/>
-          <w:right w:val="single" w:sz="4" w:space="4" w:color="auto"/>
-        </w:pBdr>
-        <w:jc w:val="both"/>
-        <w:rPr>
-          <w:lang w:val="en-US"/>
-        </w:rPr>
-      </w:pPr>
-      <w:r>
-        <w:rPr>
-          <w:u w:val="single"/>
-          <w:lang w:val="en-US"/>
-        </w:rPr>
-        <w:t>Question 2.2</w:t>
-      </w:r>
-      <w:r>
-        <w:rPr>
-          <w:lang w:val="en-US"/>
-        </w:rPr>
-        <w:t xml:space="preserve"> (1 mark)</w:t>
-      </w:r>
-    </w:p>
-    <w:p>
-      <w:pPr>
-        <w:pBdr>
-          <w:top w:val="single" w:sz="4" w:space="1" w:color="auto"/>
-          <w:left w:val="single" w:sz="4" w:space="4" w:color="auto"/>
-          <w:bottom w:val="single" w:sz="4" w:space="1" w:color="auto"/>
-          <w:right w:val="single" w:sz="4" w:space="4" w:color="auto"/>
-        </w:pBdr>
-        <w:jc w:val="both"/>
-        <w:rPr>
-          <w:lang w:val="en-US"/>
-        </w:rPr>
-      </w:pPr>
-    </w:p>
-    <w:p>
-      <w:pPr>
-        <w:pBdr>
-          <w:top w:val="single" w:sz="4" w:space="1" w:color="auto"/>
-          <w:left w:val="single" w:sz="4" w:space="4" w:color="auto"/>
-          <w:bottom w:val="single" w:sz="4" w:space="1" w:color="auto"/>
-          <w:right w:val="single" w:sz="4" w:space="4" w:color="auto"/>
-        </w:pBdr>
-        <w:jc w:val="both"/>
-        <w:rPr>
-          <w:lang w:val="en-US"/>
-        </w:rPr>
-      </w:pPr>
-    </w:p>
-    <w:p>
-      <w:pPr>
-        <w:pBdr>
-          <w:top w:val="single" w:sz="4" w:space="1" w:color="auto"/>
-          <w:left w:val="single" w:sz="4" w:space="4" w:color="auto"/>
-          <w:bottom w:val="single" w:sz="4" w:space="1" w:color="auto"/>
-          <w:right w:val="single" w:sz="4" w:space="4" w:color="auto"/>
-        </w:pBdr>
-        <w:jc w:val="both"/>
-        <w:rPr>
-          <w:lang w:val="en-US"/>
-        </w:rPr>
-      </w:pPr>
-    </w:p>
-    <w:p>
-      <w:pPr>
-        <w:pBdr>
-          <w:top w:val="single" w:sz="4" w:space="1" w:color="auto"/>
-          <w:left w:val="single" w:sz="4" w:space="4" w:color="auto"/>
-          <w:bottom w:val="single" w:sz="4" w:space="1" w:color="auto"/>
-          <w:right w:val="single" w:sz="4" w:space="4" w:color="auto"/>
-        </w:pBdr>
-        <w:jc w:val="both"/>
-        <w:rPr>
-          <w:lang w:val="en-US"/>
-        </w:rPr>
-      </w:pPr>
-    </w:p>
-    <w:p>
-      <w:pPr>
-        <w:pBdr>
-          <w:top w:val="single" w:sz="4" w:space="1" w:color="auto"/>
-          <w:left w:val="single" w:sz="4" w:space="4" w:color="auto"/>
-          <w:bottom w:val="single" w:sz="4" w:space="1" w:color="auto"/>
-          <w:right w:val="single" w:sz="4" w:space="4" w:color="auto"/>
-        </w:pBdr>
-        <w:jc w:val="both"/>
-        <w:rPr>
-          <w:lang w:val="en-US"/>
-        </w:rPr>
-      </w:pPr>
-    </w:p>
-    <w:p>
-      <w:pPr>
-        <w:jc w:val="both"/>
-        <w:rPr>
-          <w:lang w:val="en-US"/>
-        </w:rPr>
-      </w:pPr>
-    </w:p>
+    <w:tbl>
+      <w:tblPr>
+        <w:tblStyle w:val="TableGrid"/>
+        <w:tblW w:w="0" w:type="auto"/>
+        <w:tblLook w:val="04A0" w:firstRow="1" w:lastRow="0" w:firstColumn="1" w:lastColumn="0" w:noHBand="0" w:noVBand="1"/>
+      </w:tblPr>
+      <w:tblGrid>
+        <w:gridCol w:w="9016"/>
+      </w:tblGrid>
+      <w:tr>
+        <w:tc>
+          <w:tcPr>
+            <w:tcW w:w="9016" w:type="dxa"/>
+          </w:tcPr>
+          <w:p>
+            <w:pPr>
+              <w:jc w:val="both"/>
+              <w:rPr>
+                <w:u w:val="single"/>
+                <w:lang w:val="en-US"/>
+              </w:rPr>
+            </w:pPr>
+            <w:r>
+              <w:rPr>
+                <w:u w:val="single"/>
+                <w:lang w:val="en-US"/>
+              </w:rPr>
+              <w:t>Question 2.2 (1 mark)</w:t>
+            </w:r>
+          </w:p>
+          <w:p>
+            <w:pPr>
+              <w:shd w:val="clear" w:color="auto" w:fill="282A36"/>
+              <w:spacing w:line="345" w:lineRule="atLeast"/>
+              <w:rPr>
+                <w:rFonts w:ascii="Fira Mono" w:hAnsi="Fira Mono"/>
+                <w:color w:val="F6F6F4"/>
+                <w:sz w:val="23"/>
+                <w:szCs w:val="23"/>
+              </w:rPr>
+            </w:pPr>
+            <w:r>
+              <w:rPr>
+                <w:rFonts w:ascii="Fira Mono" w:hAnsi="Fira Mono"/>
+                <w:color w:val="F286C4"/>
+                <w:sz w:val="23"/>
+                <w:szCs w:val="23"/>
+              </w:rPr>
+              <w:t>void</w:t>
+            </w:r>
+            <w:r>
+              <w:rPr>
+                <w:rFonts w:ascii="Fira Mono" w:hAnsi="Fira Mono"/>
+                <w:color w:val="F6F6F4"/>
+                <w:sz w:val="23"/>
+                <w:szCs w:val="23"/>
+              </w:rPr>
+              <w:t xml:space="preserve"> </w:t>
+            </w:r>
+            <w:proofErr w:type="spellStart"/>
+            <w:r>
+              <w:rPr>
+                <w:rFonts w:ascii="Fira Mono" w:hAnsi="Fira Mono"/>
+                <w:color w:val="62E884"/>
+                <w:sz w:val="23"/>
+                <w:szCs w:val="23"/>
+              </w:rPr>
+              <w:t>reach_barrier</w:t>
+            </w:r>
+            <w:proofErr w:type="spellEnd"/>
+            <w:r>
+              <w:rPr>
+                <w:rFonts w:ascii="Fira Mono" w:hAnsi="Fira Mono"/>
+                <w:color w:val="F6F6F4"/>
+                <w:sz w:val="23"/>
+                <w:szCs w:val="23"/>
+              </w:rPr>
+              <w:t>() {</w:t>
+            </w:r>
+          </w:p>
+          <w:p>
+            <w:pPr>
+              <w:shd w:val="clear" w:color="auto" w:fill="282A36"/>
+              <w:spacing w:line="345" w:lineRule="atLeast"/>
+              <w:rPr>
+                <w:rFonts w:ascii="Fira Mono" w:hAnsi="Fira Mono"/>
+                <w:color w:val="F6F6F4"/>
+                <w:sz w:val="23"/>
+                <w:szCs w:val="23"/>
+              </w:rPr>
+            </w:pPr>
+            <w:r>
+              <w:rPr>
+                <w:rFonts w:ascii="Fira Mono" w:hAnsi="Fira Mono"/>
+                <w:color w:val="F6F6F4"/>
+                <w:sz w:val="23"/>
+                <w:szCs w:val="23"/>
+              </w:rPr>
+              <w:t xml:space="preserve">    </w:t>
+            </w:r>
+            <w:proofErr w:type="spellStart"/>
+            <w:r>
+              <w:rPr>
+                <w:rFonts w:ascii="Fira Mono" w:hAnsi="Fira Mono"/>
+                <w:color w:val="62E884"/>
+                <w:sz w:val="23"/>
+                <w:szCs w:val="23"/>
+              </w:rPr>
+              <w:t>sem_wait</w:t>
+            </w:r>
+            <w:proofErr w:type="spellEnd"/>
+            <w:r>
+              <w:rPr>
+                <w:rFonts w:ascii="Fira Mono" w:hAnsi="Fira Mono"/>
+                <w:color w:val="F6F6F4"/>
+                <w:sz w:val="23"/>
+                <w:szCs w:val="23"/>
+              </w:rPr>
+              <w:t>(</w:t>
+            </w:r>
+            <w:r>
+              <w:rPr>
+                <w:rFonts w:ascii="Fira Mono" w:hAnsi="Fira Mono"/>
+                <w:color w:val="F286C4"/>
+                <w:sz w:val="23"/>
+                <w:szCs w:val="23"/>
+              </w:rPr>
+              <w:t>&amp;</w:t>
+            </w:r>
+            <w:proofErr w:type="spellStart"/>
+            <w:r>
+              <w:rPr>
+                <w:rFonts w:ascii="Fira Mono" w:hAnsi="Fira Mono"/>
+                <w:color w:val="F6F6F4"/>
+                <w:sz w:val="23"/>
+                <w:szCs w:val="23"/>
+              </w:rPr>
+              <w:t>sem</w:t>
+            </w:r>
+            <w:proofErr w:type="spellEnd"/>
+            <w:r>
+              <w:rPr>
+                <w:rFonts w:ascii="Fira Mono" w:hAnsi="Fira Mono"/>
+                <w:color w:val="F6F6F4"/>
+                <w:sz w:val="23"/>
+                <w:szCs w:val="23"/>
+              </w:rPr>
+              <w:t>[</w:t>
+            </w:r>
+            <w:r>
+              <w:rPr>
+                <w:rFonts w:ascii="Fira Mono" w:hAnsi="Fira Mono"/>
+                <w:color w:val="BF9EEE"/>
+                <w:sz w:val="23"/>
+                <w:szCs w:val="23"/>
+              </w:rPr>
+              <w:t>0</w:t>
+            </w:r>
+            <w:r>
+              <w:rPr>
+                <w:rFonts w:ascii="Fira Mono" w:hAnsi="Fira Mono"/>
+                <w:color w:val="F6F6F4"/>
+                <w:sz w:val="23"/>
+                <w:szCs w:val="23"/>
+              </w:rPr>
+              <w:t>]);</w:t>
+            </w:r>
+          </w:p>
+          <w:p>
+            <w:pPr>
+              <w:shd w:val="clear" w:color="auto" w:fill="282A36"/>
+              <w:spacing w:line="345" w:lineRule="atLeast"/>
+              <w:rPr>
+                <w:rFonts w:ascii="Fira Mono" w:hAnsi="Fira Mono"/>
+                <w:color w:val="F6F6F4"/>
+                <w:sz w:val="23"/>
+                <w:szCs w:val="23"/>
+              </w:rPr>
+            </w:pPr>
+            <w:r>
+              <w:rPr>
+                <w:rFonts w:ascii="Fira Mono" w:hAnsi="Fira Mono"/>
+                <w:color w:val="F6F6F4"/>
+                <w:sz w:val="23"/>
+                <w:szCs w:val="23"/>
+              </w:rPr>
+              <w:t xml:space="preserve">    count[</w:t>
+            </w:r>
+            <w:r>
+              <w:rPr>
+                <w:rFonts w:ascii="Fira Mono" w:hAnsi="Fira Mono"/>
+                <w:color w:val="BF9EEE"/>
+                <w:sz w:val="23"/>
+                <w:szCs w:val="23"/>
+              </w:rPr>
+              <w:t>0</w:t>
+            </w:r>
+            <w:r>
+              <w:rPr>
+                <w:rFonts w:ascii="Fira Mono" w:hAnsi="Fira Mono"/>
+                <w:color w:val="F6F6F4"/>
+                <w:sz w:val="23"/>
+                <w:szCs w:val="23"/>
+              </w:rPr>
+              <w:t>]</w:t>
+            </w:r>
+            <w:r>
+              <w:rPr>
+                <w:rFonts w:ascii="Fira Mono" w:hAnsi="Fira Mono"/>
+                <w:color w:val="F286C4"/>
+                <w:sz w:val="23"/>
+                <w:szCs w:val="23"/>
+              </w:rPr>
+              <w:t>++</w:t>
+            </w:r>
+            <w:r>
+              <w:rPr>
+                <w:rFonts w:ascii="Fira Mono" w:hAnsi="Fira Mono"/>
+                <w:color w:val="F6F6F4"/>
+                <w:sz w:val="23"/>
+                <w:szCs w:val="23"/>
+              </w:rPr>
+              <w:t>;</w:t>
+            </w:r>
+          </w:p>
+          <w:p>
+            <w:pPr>
+              <w:shd w:val="clear" w:color="auto" w:fill="282A36"/>
+              <w:spacing w:line="345" w:lineRule="atLeast"/>
+              <w:rPr>
+                <w:rFonts w:ascii="Fira Mono" w:hAnsi="Fira Mono"/>
+                <w:color w:val="F6F6F4"/>
+                <w:sz w:val="23"/>
+                <w:szCs w:val="23"/>
+              </w:rPr>
+            </w:pPr>
+            <w:r>
+              <w:rPr>
+                <w:rFonts w:ascii="Fira Mono" w:hAnsi="Fira Mono"/>
+                <w:color w:val="F6F6F4"/>
+                <w:sz w:val="23"/>
+                <w:szCs w:val="23"/>
+              </w:rPr>
+              <w:t xml:space="preserve">    </w:t>
+            </w:r>
+            <w:proofErr w:type="spellStart"/>
+            <w:r>
+              <w:rPr>
+                <w:rFonts w:ascii="Fira Mono" w:hAnsi="Fira Mono"/>
+                <w:color w:val="62E884"/>
+                <w:sz w:val="23"/>
+                <w:szCs w:val="23"/>
+              </w:rPr>
+              <w:t>sem_post</w:t>
+            </w:r>
+            <w:proofErr w:type="spellEnd"/>
+            <w:r>
+              <w:rPr>
+                <w:rFonts w:ascii="Fira Mono" w:hAnsi="Fira Mono"/>
+                <w:color w:val="F6F6F4"/>
+                <w:sz w:val="23"/>
+                <w:szCs w:val="23"/>
+              </w:rPr>
+              <w:t>(</w:t>
+            </w:r>
+            <w:r>
+              <w:rPr>
+                <w:rFonts w:ascii="Fira Mono" w:hAnsi="Fira Mono"/>
+                <w:color w:val="F286C4"/>
+                <w:sz w:val="23"/>
+                <w:szCs w:val="23"/>
+              </w:rPr>
+              <w:t>&amp;</w:t>
+            </w:r>
+            <w:proofErr w:type="spellStart"/>
+            <w:r>
+              <w:rPr>
+                <w:rFonts w:ascii="Fira Mono" w:hAnsi="Fira Mono"/>
+                <w:color w:val="F6F6F4"/>
+                <w:sz w:val="23"/>
+                <w:szCs w:val="23"/>
+              </w:rPr>
+              <w:t>sem</w:t>
+            </w:r>
+            <w:proofErr w:type="spellEnd"/>
+            <w:r>
+              <w:rPr>
+                <w:rFonts w:ascii="Fira Mono" w:hAnsi="Fira Mono"/>
+                <w:color w:val="F6F6F4"/>
+                <w:sz w:val="23"/>
+                <w:szCs w:val="23"/>
+              </w:rPr>
+              <w:t>[</w:t>
+            </w:r>
+            <w:r>
+              <w:rPr>
+                <w:rFonts w:ascii="Fira Mono" w:hAnsi="Fira Mono"/>
+                <w:color w:val="BF9EEE"/>
+                <w:sz w:val="23"/>
+                <w:szCs w:val="23"/>
+              </w:rPr>
+              <w:t>0</w:t>
+            </w:r>
+            <w:r>
+              <w:rPr>
+                <w:rFonts w:ascii="Fira Mono" w:hAnsi="Fira Mono"/>
+                <w:color w:val="F6F6F4"/>
+                <w:sz w:val="23"/>
+                <w:szCs w:val="23"/>
+              </w:rPr>
+              <w:t>]);</w:t>
+            </w:r>
+          </w:p>
+          <w:p>
+            <w:pPr>
+              <w:shd w:val="clear" w:color="auto" w:fill="282A36"/>
+              <w:spacing w:line="345" w:lineRule="atLeast"/>
+              <w:rPr>
+                <w:rFonts w:ascii="Fira Mono" w:hAnsi="Fira Mono"/>
+                <w:color w:val="F6F6F4"/>
+                <w:sz w:val="23"/>
+                <w:szCs w:val="23"/>
+              </w:rPr>
+            </w:pPr>
+          </w:p>
+          <w:p>
+            <w:pPr>
+              <w:shd w:val="clear" w:color="auto" w:fill="282A36"/>
+              <w:spacing w:line="345" w:lineRule="atLeast"/>
+              <w:rPr>
+                <w:rFonts w:ascii="Fira Mono" w:hAnsi="Fira Mono"/>
+                <w:color w:val="F6F6F4"/>
+                <w:sz w:val="23"/>
+                <w:szCs w:val="23"/>
+              </w:rPr>
+            </w:pPr>
+            <w:r>
+              <w:rPr>
+                <w:rFonts w:ascii="Fira Mono" w:hAnsi="Fira Mono"/>
+                <w:color w:val="F6F6F4"/>
+                <w:sz w:val="23"/>
+                <w:szCs w:val="23"/>
+              </w:rPr>
+              <w:t xml:space="preserve">    </w:t>
+            </w:r>
+            <w:r>
+              <w:rPr>
+                <w:rFonts w:ascii="Fira Mono" w:hAnsi="Fira Mono"/>
+                <w:color w:val="F286C4"/>
+                <w:sz w:val="23"/>
+                <w:szCs w:val="23"/>
+              </w:rPr>
+              <w:t>if</w:t>
+            </w:r>
+            <w:r>
+              <w:rPr>
+                <w:rFonts w:ascii="Fira Mono" w:hAnsi="Fira Mono"/>
+                <w:color w:val="F6F6F4"/>
+                <w:sz w:val="23"/>
+                <w:szCs w:val="23"/>
+              </w:rPr>
+              <w:t xml:space="preserve"> (count[</w:t>
+            </w:r>
+            <w:r>
+              <w:rPr>
+                <w:rFonts w:ascii="Fira Mono" w:hAnsi="Fira Mono"/>
+                <w:color w:val="BF9EEE"/>
+                <w:sz w:val="23"/>
+                <w:szCs w:val="23"/>
+              </w:rPr>
+              <w:t>0</w:t>
+            </w:r>
+            <w:r>
+              <w:rPr>
+                <w:rFonts w:ascii="Fira Mono" w:hAnsi="Fira Mono"/>
+                <w:color w:val="F6F6F4"/>
+                <w:sz w:val="23"/>
+                <w:szCs w:val="23"/>
+              </w:rPr>
+              <w:t xml:space="preserve">] </w:t>
+            </w:r>
+            <w:r>
+              <w:rPr>
+                <w:rFonts w:ascii="Fira Mono" w:hAnsi="Fira Mono"/>
+                <w:color w:val="F286C4"/>
+                <w:sz w:val="23"/>
+                <w:szCs w:val="23"/>
+              </w:rPr>
+              <w:t>==</w:t>
+            </w:r>
+            <w:r>
+              <w:rPr>
+                <w:rFonts w:ascii="Fira Mono" w:hAnsi="Fira Mono"/>
+                <w:color w:val="F6F6F4"/>
+                <w:sz w:val="23"/>
+                <w:szCs w:val="23"/>
+              </w:rPr>
+              <w:t xml:space="preserve"> </w:t>
+            </w:r>
+            <w:proofErr w:type="spellStart"/>
+            <w:r>
+              <w:rPr>
+                <w:rFonts w:ascii="Fira Mono" w:hAnsi="Fira Mono"/>
+                <w:color w:val="F6F6F4"/>
+                <w:sz w:val="23"/>
+                <w:szCs w:val="23"/>
+              </w:rPr>
+              <w:t>nproc</w:t>
+            </w:r>
+            <w:proofErr w:type="spellEnd"/>
+            <w:r>
+              <w:rPr>
+                <w:rFonts w:ascii="Fira Mono" w:hAnsi="Fira Mono"/>
+                <w:color w:val="F6F6F4"/>
+                <w:sz w:val="23"/>
+                <w:szCs w:val="23"/>
+              </w:rPr>
+              <w:t>) {</w:t>
+            </w:r>
+          </w:p>
+          <w:p>
+            <w:pPr>
+              <w:shd w:val="clear" w:color="auto" w:fill="282A36"/>
+              <w:spacing w:line="345" w:lineRule="atLeast"/>
+              <w:rPr>
+                <w:rFonts w:ascii="Fira Mono" w:hAnsi="Fira Mono"/>
+                <w:color w:val="F6F6F4"/>
+                <w:sz w:val="23"/>
+                <w:szCs w:val="23"/>
+              </w:rPr>
+            </w:pPr>
+            <w:r>
+              <w:rPr>
+                <w:rFonts w:ascii="Fira Mono" w:hAnsi="Fira Mono"/>
+                <w:color w:val="F6F6F4"/>
+                <w:sz w:val="23"/>
+                <w:szCs w:val="23"/>
+              </w:rPr>
+              <w:t xml:space="preserve">        </w:t>
+            </w:r>
+            <w:r>
+              <w:rPr>
+                <w:rFonts w:ascii="Fira Mono" w:hAnsi="Fira Mono"/>
+                <w:color w:val="7B7F8B"/>
+                <w:sz w:val="23"/>
+                <w:szCs w:val="23"/>
+              </w:rPr>
+              <w:t>// release one process</w:t>
+            </w:r>
+          </w:p>
+          <w:p>
+            <w:pPr>
+              <w:shd w:val="clear" w:color="auto" w:fill="282A36"/>
+              <w:spacing w:line="345" w:lineRule="atLeast"/>
+              <w:rPr>
+                <w:rFonts w:ascii="Fira Mono" w:hAnsi="Fira Mono"/>
+                <w:color w:val="F6F6F4"/>
+                <w:sz w:val="23"/>
+                <w:szCs w:val="23"/>
+              </w:rPr>
+            </w:pPr>
+            <w:r>
+              <w:rPr>
+                <w:rFonts w:ascii="Fira Mono" w:hAnsi="Fira Mono"/>
+                <w:color w:val="F6F6F4"/>
+                <w:sz w:val="23"/>
+                <w:szCs w:val="23"/>
+              </w:rPr>
+              <w:t xml:space="preserve">        </w:t>
+            </w:r>
+            <w:proofErr w:type="spellStart"/>
+            <w:r>
+              <w:rPr>
+                <w:rFonts w:ascii="Fira Mono" w:hAnsi="Fira Mono"/>
+                <w:color w:val="62E884"/>
+                <w:sz w:val="23"/>
+                <w:szCs w:val="23"/>
+              </w:rPr>
+              <w:t>sem_post</w:t>
+            </w:r>
+            <w:proofErr w:type="spellEnd"/>
+            <w:r>
+              <w:rPr>
+                <w:rFonts w:ascii="Fira Mono" w:hAnsi="Fira Mono"/>
+                <w:color w:val="F6F6F4"/>
+                <w:sz w:val="23"/>
+                <w:szCs w:val="23"/>
+              </w:rPr>
+              <w:t>(</w:t>
+            </w:r>
+            <w:r>
+              <w:rPr>
+                <w:rFonts w:ascii="Fira Mono" w:hAnsi="Fira Mono"/>
+                <w:color w:val="F286C4"/>
+                <w:sz w:val="23"/>
+                <w:szCs w:val="23"/>
+              </w:rPr>
+              <w:t>&amp;</w:t>
+            </w:r>
+            <w:proofErr w:type="spellStart"/>
+            <w:r>
+              <w:rPr>
+                <w:rFonts w:ascii="Fira Mono" w:hAnsi="Fira Mono"/>
+                <w:color w:val="F6F6F4"/>
+                <w:sz w:val="23"/>
+                <w:szCs w:val="23"/>
+              </w:rPr>
+              <w:t>sem</w:t>
+            </w:r>
+            <w:proofErr w:type="spellEnd"/>
+            <w:r>
+              <w:rPr>
+                <w:rFonts w:ascii="Fira Mono" w:hAnsi="Fira Mono"/>
+                <w:color w:val="F6F6F4"/>
+                <w:sz w:val="23"/>
+                <w:szCs w:val="23"/>
+              </w:rPr>
+              <w:t>[</w:t>
+            </w:r>
+            <w:r>
+              <w:rPr>
+                <w:rFonts w:ascii="Fira Mono" w:hAnsi="Fira Mono"/>
+                <w:color w:val="BF9EEE"/>
+                <w:sz w:val="23"/>
+                <w:szCs w:val="23"/>
+              </w:rPr>
+              <w:t>1</w:t>
+            </w:r>
+            <w:r>
+              <w:rPr>
+                <w:rFonts w:ascii="Fira Mono" w:hAnsi="Fira Mono"/>
+                <w:color w:val="F6F6F4"/>
+                <w:sz w:val="23"/>
+                <w:szCs w:val="23"/>
+              </w:rPr>
+              <w:t>]);</w:t>
+            </w:r>
+          </w:p>
+          <w:p>
+            <w:pPr>
+              <w:shd w:val="clear" w:color="auto" w:fill="282A36"/>
+              <w:spacing w:line="345" w:lineRule="atLeast"/>
+              <w:rPr>
+                <w:rFonts w:ascii="Fira Mono" w:hAnsi="Fira Mono"/>
+                <w:color w:val="F6F6F4"/>
+                <w:sz w:val="23"/>
+                <w:szCs w:val="23"/>
+              </w:rPr>
+            </w:pPr>
+            <w:r>
+              <w:rPr>
+                <w:rFonts w:ascii="Fira Mono" w:hAnsi="Fira Mono"/>
+                <w:color w:val="F6F6F4"/>
+                <w:sz w:val="23"/>
+                <w:szCs w:val="23"/>
+              </w:rPr>
+              <w:t xml:space="preserve">    } </w:t>
+            </w:r>
+            <w:r>
+              <w:rPr>
+                <w:rFonts w:ascii="Fira Mono" w:hAnsi="Fira Mono"/>
+                <w:color w:val="F286C4"/>
+                <w:sz w:val="23"/>
+                <w:szCs w:val="23"/>
+              </w:rPr>
+              <w:t>else</w:t>
+            </w:r>
+            <w:r>
+              <w:rPr>
+                <w:rFonts w:ascii="Fira Mono" w:hAnsi="Fira Mono"/>
+                <w:color w:val="F6F6F4"/>
+                <w:sz w:val="23"/>
+                <w:szCs w:val="23"/>
+              </w:rPr>
+              <w:t xml:space="preserve"> {</w:t>
+            </w:r>
+          </w:p>
+          <w:p>
+            <w:pPr>
+              <w:shd w:val="clear" w:color="auto" w:fill="282A36"/>
+              <w:spacing w:line="345" w:lineRule="atLeast"/>
+              <w:rPr>
+                <w:rFonts w:ascii="Fira Mono" w:hAnsi="Fira Mono"/>
+                <w:color w:val="F6F6F4"/>
+                <w:sz w:val="23"/>
+                <w:szCs w:val="23"/>
+              </w:rPr>
+            </w:pPr>
+            <w:r>
+              <w:rPr>
+                <w:rFonts w:ascii="Fira Mono" w:hAnsi="Fira Mono"/>
+                <w:color w:val="F6F6F4"/>
+                <w:sz w:val="23"/>
+                <w:szCs w:val="23"/>
+              </w:rPr>
+              <w:t xml:space="preserve">        </w:t>
+            </w:r>
+            <w:r>
+              <w:rPr>
+                <w:rFonts w:ascii="Fira Mono" w:hAnsi="Fira Mono"/>
+                <w:color w:val="7B7F8B"/>
+                <w:sz w:val="23"/>
+                <w:szCs w:val="23"/>
+              </w:rPr>
+              <w:t xml:space="preserve">// we are not the last process, </w:t>
+            </w:r>
+          </w:p>
+          <w:p>
+            <w:pPr>
+              <w:shd w:val="clear" w:color="auto" w:fill="282A36"/>
+              <w:spacing w:line="345" w:lineRule="atLeast"/>
+              <w:rPr>
+                <w:rFonts w:ascii="Fira Mono" w:hAnsi="Fira Mono"/>
+                <w:color w:val="F6F6F4"/>
+                <w:sz w:val="23"/>
+                <w:szCs w:val="23"/>
+              </w:rPr>
+            </w:pPr>
+            <w:r>
+              <w:rPr>
+                <w:rFonts w:ascii="Fira Mono" w:hAnsi="Fira Mono"/>
+                <w:color w:val="F6F6F4"/>
+                <w:sz w:val="23"/>
+                <w:szCs w:val="23"/>
+              </w:rPr>
+              <w:t xml:space="preserve">        </w:t>
+            </w:r>
+            <w:r>
+              <w:rPr>
+                <w:rFonts w:ascii="Fira Mono" w:hAnsi="Fira Mono"/>
+                <w:color w:val="7B7F8B"/>
+                <w:sz w:val="23"/>
+                <w:szCs w:val="23"/>
+              </w:rPr>
+              <w:t>// wait at the barrier semaphore until we are freed.</w:t>
+            </w:r>
+          </w:p>
+          <w:p>
+            <w:pPr>
+              <w:shd w:val="clear" w:color="auto" w:fill="282A36"/>
+              <w:spacing w:line="345" w:lineRule="atLeast"/>
+              <w:rPr>
+                <w:rFonts w:ascii="Fira Mono" w:hAnsi="Fira Mono"/>
+                <w:color w:val="F6F6F4"/>
+                <w:sz w:val="23"/>
+                <w:szCs w:val="23"/>
+              </w:rPr>
+            </w:pPr>
+            <w:r>
+              <w:rPr>
+                <w:rFonts w:ascii="Fira Mono" w:hAnsi="Fira Mono"/>
+                <w:color w:val="F6F6F4"/>
+                <w:sz w:val="23"/>
+                <w:szCs w:val="23"/>
+              </w:rPr>
+              <w:t xml:space="preserve">        </w:t>
+            </w:r>
+            <w:proofErr w:type="spellStart"/>
+            <w:r>
+              <w:rPr>
+                <w:rFonts w:ascii="Fira Mono" w:hAnsi="Fira Mono"/>
+                <w:color w:val="62E884"/>
+                <w:sz w:val="23"/>
+                <w:szCs w:val="23"/>
+              </w:rPr>
+              <w:t>sem_wait</w:t>
+            </w:r>
+            <w:proofErr w:type="spellEnd"/>
+            <w:r>
+              <w:rPr>
+                <w:rFonts w:ascii="Fira Mono" w:hAnsi="Fira Mono"/>
+                <w:color w:val="F6F6F4"/>
+                <w:sz w:val="23"/>
+                <w:szCs w:val="23"/>
+              </w:rPr>
+              <w:t>(</w:t>
+            </w:r>
+            <w:r>
+              <w:rPr>
+                <w:rFonts w:ascii="Fira Mono" w:hAnsi="Fira Mono"/>
+                <w:color w:val="F286C4"/>
+                <w:sz w:val="23"/>
+                <w:szCs w:val="23"/>
+              </w:rPr>
+              <w:t>&amp;</w:t>
+            </w:r>
+            <w:proofErr w:type="spellStart"/>
+            <w:r>
+              <w:rPr>
+                <w:rFonts w:ascii="Fira Mono" w:hAnsi="Fira Mono"/>
+                <w:color w:val="F6F6F4"/>
+                <w:sz w:val="23"/>
+                <w:szCs w:val="23"/>
+              </w:rPr>
+              <w:t>sem</w:t>
+            </w:r>
+            <w:proofErr w:type="spellEnd"/>
+            <w:r>
+              <w:rPr>
+                <w:rFonts w:ascii="Fira Mono" w:hAnsi="Fira Mono"/>
+                <w:color w:val="F6F6F4"/>
+                <w:sz w:val="23"/>
+                <w:szCs w:val="23"/>
+              </w:rPr>
+              <w:t>[</w:t>
+            </w:r>
+            <w:r>
+              <w:rPr>
+                <w:rFonts w:ascii="Fira Mono" w:hAnsi="Fira Mono"/>
+                <w:color w:val="BF9EEE"/>
+                <w:sz w:val="23"/>
+                <w:szCs w:val="23"/>
+              </w:rPr>
+              <w:t>1</w:t>
+            </w:r>
+            <w:r>
+              <w:rPr>
+                <w:rFonts w:ascii="Fira Mono" w:hAnsi="Fira Mono"/>
+                <w:color w:val="F6F6F4"/>
+                <w:sz w:val="23"/>
+                <w:szCs w:val="23"/>
+              </w:rPr>
+              <w:t>]);</w:t>
+            </w:r>
+          </w:p>
+          <w:p>
+            <w:pPr>
+              <w:shd w:val="clear" w:color="auto" w:fill="282A36"/>
+              <w:spacing w:line="345" w:lineRule="atLeast"/>
+              <w:rPr>
+                <w:rFonts w:ascii="Fira Mono" w:hAnsi="Fira Mono"/>
+                <w:color w:val="F6F6F4"/>
+                <w:sz w:val="23"/>
+                <w:szCs w:val="23"/>
+              </w:rPr>
+            </w:pPr>
+          </w:p>
+          <w:p>
+            <w:pPr>
+              <w:shd w:val="clear" w:color="auto" w:fill="282A36"/>
+              <w:spacing w:line="345" w:lineRule="atLeast"/>
+              <w:rPr>
+                <w:rFonts w:ascii="Fira Mono" w:hAnsi="Fira Mono"/>
+                <w:color w:val="F6F6F4"/>
+                <w:sz w:val="23"/>
+                <w:szCs w:val="23"/>
+              </w:rPr>
+            </w:pPr>
+            <w:r>
+              <w:rPr>
+                <w:rFonts w:ascii="Fira Mono" w:hAnsi="Fira Mono"/>
+                <w:color w:val="F6F6F4"/>
+                <w:sz w:val="23"/>
+                <w:szCs w:val="23"/>
+              </w:rPr>
+              <w:t xml:space="preserve">        </w:t>
+            </w:r>
+            <w:r>
+              <w:rPr>
+                <w:rFonts w:ascii="Fira Mono" w:hAnsi="Fira Mono"/>
+                <w:color w:val="7B7F8B"/>
+                <w:sz w:val="23"/>
+                <w:szCs w:val="23"/>
+              </w:rPr>
+              <w:t>// now that we are freed.</w:t>
+            </w:r>
+          </w:p>
+          <w:p>
+            <w:pPr>
+              <w:shd w:val="clear" w:color="auto" w:fill="282A36"/>
+              <w:spacing w:line="345" w:lineRule="atLeast"/>
+              <w:rPr>
+                <w:rFonts w:ascii="Fira Mono" w:hAnsi="Fira Mono"/>
+                <w:color w:val="F6F6F4"/>
+                <w:sz w:val="23"/>
+                <w:szCs w:val="23"/>
+              </w:rPr>
+            </w:pPr>
+            <w:r>
+              <w:rPr>
+                <w:rFonts w:ascii="Fira Mono" w:hAnsi="Fira Mono"/>
+                <w:color w:val="F6F6F4"/>
+                <w:sz w:val="23"/>
+                <w:szCs w:val="23"/>
+              </w:rPr>
+              <w:t xml:space="preserve">        </w:t>
+            </w:r>
+            <w:proofErr w:type="spellStart"/>
+            <w:r>
+              <w:rPr>
+                <w:rFonts w:ascii="Fira Mono" w:hAnsi="Fira Mono"/>
+                <w:color w:val="62E884"/>
+                <w:sz w:val="23"/>
+                <w:szCs w:val="23"/>
+              </w:rPr>
+              <w:t>sem_post</w:t>
+            </w:r>
+            <w:proofErr w:type="spellEnd"/>
+            <w:r>
+              <w:rPr>
+                <w:rFonts w:ascii="Fira Mono" w:hAnsi="Fira Mono"/>
+                <w:color w:val="F6F6F4"/>
+                <w:sz w:val="23"/>
+                <w:szCs w:val="23"/>
+              </w:rPr>
+              <w:t>(</w:t>
+            </w:r>
+            <w:r>
+              <w:rPr>
+                <w:rFonts w:ascii="Fira Mono" w:hAnsi="Fira Mono"/>
+                <w:color w:val="F286C4"/>
+                <w:sz w:val="23"/>
+                <w:szCs w:val="23"/>
+              </w:rPr>
+              <w:t>&amp;</w:t>
+            </w:r>
+            <w:proofErr w:type="spellStart"/>
+            <w:r>
+              <w:rPr>
+                <w:rFonts w:ascii="Fira Mono" w:hAnsi="Fira Mono"/>
+                <w:color w:val="F6F6F4"/>
+                <w:sz w:val="23"/>
+                <w:szCs w:val="23"/>
+              </w:rPr>
+              <w:t>sem</w:t>
+            </w:r>
+            <w:proofErr w:type="spellEnd"/>
+            <w:r>
+              <w:rPr>
+                <w:rFonts w:ascii="Fira Mono" w:hAnsi="Fira Mono"/>
+                <w:color w:val="F6F6F4"/>
+                <w:sz w:val="23"/>
+                <w:szCs w:val="23"/>
+              </w:rPr>
+              <w:t>[</w:t>
+            </w:r>
+            <w:r>
+              <w:rPr>
+                <w:rFonts w:ascii="Fira Mono" w:hAnsi="Fira Mono"/>
+                <w:color w:val="BF9EEE"/>
+                <w:sz w:val="23"/>
+                <w:szCs w:val="23"/>
+              </w:rPr>
+              <w:t>1</w:t>
+            </w:r>
+            <w:r>
+              <w:rPr>
+                <w:rFonts w:ascii="Fira Mono" w:hAnsi="Fira Mono"/>
+                <w:color w:val="F6F6F4"/>
+                <w:sz w:val="23"/>
+                <w:szCs w:val="23"/>
+              </w:rPr>
+              <w:t>]);</w:t>
+            </w:r>
+          </w:p>
+          <w:p>
+            <w:pPr>
+              <w:shd w:val="clear" w:color="auto" w:fill="282A36"/>
+              <w:spacing w:line="345" w:lineRule="atLeast"/>
+              <w:rPr>
+                <w:rFonts w:ascii="Fira Mono" w:hAnsi="Fira Mono"/>
+                <w:color w:val="F6F6F4"/>
+                <w:sz w:val="23"/>
+                <w:szCs w:val="23"/>
+              </w:rPr>
+            </w:pPr>
+            <w:r>
+              <w:rPr>
+                <w:rFonts w:ascii="Fira Mono" w:hAnsi="Fira Mono"/>
+                <w:color w:val="F6F6F4"/>
+                <w:sz w:val="23"/>
+                <w:szCs w:val="23"/>
+              </w:rPr>
+              <w:t xml:space="preserve">    }</w:t>
+            </w:r>
+          </w:p>
+          <w:p>
+            <w:pPr>
+              <w:shd w:val="clear" w:color="auto" w:fill="282A36"/>
+              <w:spacing w:line="345" w:lineRule="atLeast"/>
+              <w:rPr>
+                <w:rFonts w:ascii="Fira Mono" w:hAnsi="Fira Mono"/>
+                <w:color w:val="F6F6F4"/>
+                <w:sz w:val="23"/>
+                <w:szCs w:val="23"/>
+              </w:rPr>
+            </w:pPr>
+          </w:p>
+          <w:p>
+            <w:pPr>
+              <w:shd w:val="clear" w:color="auto" w:fill="282A36"/>
+              <w:spacing w:line="345" w:lineRule="atLeast"/>
+              <w:rPr>
+                <w:rFonts w:ascii="Fira Mono" w:hAnsi="Fira Mono"/>
+                <w:color w:val="F6F6F4"/>
+                <w:sz w:val="23"/>
+                <w:szCs w:val="23"/>
+              </w:rPr>
+            </w:pPr>
+            <w:r>
+              <w:rPr>
+                <w:rFonts w:ascii="Fira Mono" w:hAnsi="Fira Mono"/>
+                <w:color w:val="F6F6F4"/>
+                <w:sz w:val="23"/>
+                <w:szCs w:val="23"/>
+              </w:rPr>
+              <w:t>}</w:t>
+            </w:r>
+          </w:p>
+          <w:p>
+            <w:pPr>
+              <w:jc w:val="both"/>
+              <w:rPr>
+                <w:lang w:val="en-US"/>
+              </w:rPr>
+            </w:pPr>
+          </w:p>
+          <w:p>
+            <w:pPr>
+              <w:pStyle w:val="ListParagraph"/>
+              <w:numPr>
+                <w:ilvl w:val="0"/>
+                <w:numId w:val="4"/>
+              </w:numPr>
+              <w:jc w:val="both"/>
+              <w:rPr>
+                <w:lang w:val="en-US"/>
+              </w:rPr>
+            </w:pPr>
+            <w:r>
+              <w:rPr>
+                <w:lang w:val="en-US"/>
+              </w:rPr>
+              <w:t xml:space="preserve">When a process arrives, it will block if there is another process incrementing the shared variable count, else it will </w:t>
+            </w:r>
+            <w:r>
+              <w:rPr>
+                <w:lang w:val="en-US"/>
+              </w:rPr>
+              <w:t>decrement the semaphore for count (</w:t>
+            </w:r>
+            <w:proofErr w:type="spellStart"/>
+            <w:proofErr w:type="gramStart"/>
+            <w:r>
+              <w:rPr>
+                <w:lang w:val="en-US"/>
+              </w:rPr>
+              <w:t>sem</w:t>
+            </w:r>
+            <w:proofErr w:type="spellEnd"/>
+            <w:r>
+              <w:rPr>
+                <w:lang w:val="en-US"/>
+              </w:rPr>
+              <w:t>[</w:t>
+            </w:r>
+            <w:proofErr w:type="gramEnd"/>
+            <w:r>
+              <w:rPr>
+                <w:lang w:val="en-US"/>
+              </w:rPr>
+              <w:t xml:space="preserve">0]) and </w:t>
+            </w:r>
+            <w:r>
+              <w:rPr>
+                <w:lang w:val="en-US"/>
+              </w:rPr>
+              <w:t>increment count</w:t>
+            </w:r>
+            <w:r>
+              <w:rPr>
+                <w:lang w:val="en-US"/>
+              </w:rPr>
+              <w:t xml:space="preserve"> variable</w:t>
+            </w:r>
+            <w:r>
+              <w:rPr>
+                <w:lang w:val="en-US"/>
+              </w:rPr>
+              <w:t>.</w:t>
+            </w:r>
+            <w:r>
+              <w:rPr>
+                <w:lang w:val="en-US"/>
+              </w:rPr>
+              <w:t xml:space="preserve"> After incrementing the count variable, it will signal to allow another process to increment count, if any.</w:t>
+            </w:r>
+          </w:p>
+          <w:p>
+            <w:pPr>
+              <w:pStyle w:val="ListParagraph"/>
+              <w:numPr>
+                <w:ilvl w:val="0"/>
+                <w:numId w:val="4"/>
+              </w:numPr>
+              <w:jc w:val="both"/>
+              <w:rPr>
+                <w:lang w:val="en-US"/>
+              </w:rPr>
+            </w:pPr>
+            <w:r>
+              <w:rPr>
+                <w:lang w:val="en-US"/>
+              </w:rPr>
+              <w:t xml:space="preserve">If the process is the last process, it will </w:t>
+            </w:r>
+            <w:r>
+              <w:rPr>
+                <w:lang w:val="en-US"/>
+              </w:rPr>
+              <w:t>signal to barrier semaphore to release a process, which in turn releases another process and the cycle repeats until all processes have been released.</w:t>
+            </w:r>
+            <w:r>
+              <w:rPr>
+                <w:lang w:val="en-US"/>
+              </w:rPr>
+              <w:t xml:space="preserve"> </w:t>
+            </w:r>
+          </w:p>
+        </w:tc>
+      </w:tr>
+    </w:tbl>
     <w:p>
       <w:pPr>
         <w:rPr>
@@ -5900,9 +8315,9 @@
     </w:lvl>
   </w:abstractNum>
   <w:abstractNum w:abstractNumId="1" w15:restartNumberingAfterBreak="0">
-    <w:nsid w:val="5F5D3F7E"/>
+    <w:nsid w:val="455E6DF9"/>
     <w:multiLevelType w:val="hybridMultilevel"/>
-    <w:tmpl w:val="F6082026"/>
+    <w:tmpl w:val="7C2C1EA8"/>
     <w:lvl w:ilvl="0" w:tplc="08090001">
       <w:start w:val="1"/>
       <w:numFmt w:val="bullet"/>
@@ -6012,10 +8427,242 @@
       </w:rPr>
     </w:lvl>
   </w:abstractNum>
+  <w:abstractNum w:abstractNumId="2" w15:restartNumberingAfterBreak="0">
+    <w:nsid w:val="5B9108A3"/>
+    <w:multiLevelType w:val="hybridMultilevel"/>
+    <w:tmpl w:val="FC62D460"/>
+    <w:lvl w:ilvl="0" w:tplc="08090001">
+      <w:start w:val="1"/>
+      <w:numFmt w:val="bullet"/>
+      <w:lvlText w:val=""/>
+      <w:lvlJc w:val="left"/>
+      <w:pPr>
+        <w:ind w:left="720" w:hanging="360"/>
+      </w:pPr>
+      <w:rPr>
+        <w:rFonts w:ascii="Symbol" w:hAnsi="Symbol" w:hint="default"/>
+      </w:rPr>
+    </w:lvl>
+    <w:lvl w:ilvl="1" w:tplc="08090003" w:tentative="1">
+      <w:start w:val="1"/>
+      <w:numFmt w:val="bullet"/>
+      <w:lvlText w:val="o"/>
+      <w:lvlJc w:val="left"/>
+      <w:pPr>
+        <w:ind w:left="1440" w:hanging="360"/>
+      </w:pPr>
+      <w:rPr>
+        <w:rFonts w:ascii="Courier New" w:hAnsi="Courier New" w:cs="Courier New" w:hint="default"/>
+      </w:rPr>
+    </w:lvl>
+    <w:lvl w:ilvl="2" w:tplc="08090005" w:tentative="1">
+      <w:start w:val="1"/>
+      <w:numFmt w:val="bullet"/>
+      <w:lvlText w:val=""/>
+      <w:lvlJc w:val="left"/>
+      <w:pPr>
+        <w:ind w:left="2160" w:hanging="360"/>
+      </w:pPr>
+      <w:rPr>
+        <w:rFonts w:ascii="Wingdings" w:hAnsi="Wingdings" w:hint="default"/>
+      </w:rPr>
+    </w:lvl>
+    <w:lvl w:ilvl="3" w:tplc="08090001" w:tentative="1">
+      <w:start w:val="1"/>
+      <w:numFmt w:val="bullet"/>
+      <w:lvlText w:val=""/>
+      <w:lvlJc w:val="left"/>
+      <w:pPr>
+        <w:ind w:left="2880" w:hanging="360"/>
+      </w:pPr>
+      <w:rPr>
+        <w:rFonts w:ascii="Symbol" w:hAnsi="Symbol" w:hint="default"/>
+      </w:rPr>
+    </w:lvl>
+    <w:lvl w:ilvl="4" w:tplc="08090003" w:tentative="1">
+      <w:start w:val="1"/>
+      <w:numFmt w:val="bullet"/>
+      <w:lvlText w:val="o"/>
+      <w:lvlJc w:val="left"/>
+      <w:pPr>
+        <w:ind w:left="3600" w:hanging="360"/>
+      </w:pPr>
+      <w:rPr>
+        <w:rFonts w:ascii="Courier New" w:hAnsi="Courier New" w:cs="Courier New" w:hint="default"/>
+      </w:rPr>
+    </w:lvl>
+    <w:lvl w:ilvl="5" w:tplc="08090005" w:tentative="1">
+      <w:start w:val="1"/>
+      <w:numFmt w:val="bullet"/>
+      <w:lvlText w:val=""/>
+      <w:lvlJc w:val="left"/>
+      <w:pPr>
+        <w:ind w:left="4320" w:hanging="360"/>
+      </w:pPr>
+      <w:rPr>
+        <w:rFonts w:ascii="Wingdings" w:hAnsi="Wingdings" w:hint="default"/>
+      </w:rPr>
+    </w:lvl>
+    <w:lvl w:ilvl="6" w:tplc="08090001" w:tentative="1">
+      <w:start w:val="1"/>
+      <w:numFmt w:val="bullet"/>
+      <w:lvlText w:val=""/>
+      <w:lvlJc w:val="left"/>
+      <w:pPr>
+        <w:ind w:left="5040" w:hanging="360"/>
+      </w:pPr>
+      <w:rPr>
+        <w:rFonts w:ascii="Symbol" w:hAnsi="Symbol" w:hint="default"/>
+      </w:rPr>
+    </w:lvl>
+    <w:lvl w:ilvl="7" w:tplc="08090003" w:tentative="1">
+      <w:start w:val="1"/>
+      <w:numFmt w:val="bullet"/>
+      <w:lvlText w:val="o"/>
+      <w:lvlJc w:val="left"/>
+      <w:pPr>
+        <w:ind w:left="5760" w:hanging="360"/>
+      </w:pPr>
+      <w:rPr>
+        <w:rFonts w:ascii="Courier New" w:hAnsi="Courier New" w:cs="Courier New" w:hint="default"/>
+      </w:rPr>
+    </w:lvl>
+    <w:lvl w:ilvl="8" w:tplc="08090005" w:tentative="1">
+      <w:start w:val="1"/>
+      <w:numFmt w:val="bullet"/>
+      <w:lvlText w:val=""/>
+      <w:lvlJc w:val="left"/>
+      <w:pPr>
+        <w:ind w:left="6480" w:hanging="360"/>
+      </w:pPr>
+      <w:rPr>
+        <w:rFonts w:ascii="Wingdings" w:hAnsi="Wingdings" w:hint="default"/>
+      </w:rPr>
+    </w:lvl>
+  </w:abstractNum>
+  <w:abstractNum w:abstractNumId="3" w15:restartNumberingAfterBreak="0">
+    <w:nsid w:val="5F5D3F7E"/>
+    <w:multiLevelType w:val="hybridMultilevel"/>
+    <w:tmpl w:val="F6082026"/>
+    <w:lvl w:ilvl="0" w:tplc="08090001">
+      <w:start w:val="1"/>
+      <w:numFmt w:val="bullet"/>
+      <w:lvlText w:val=""/>
+      <w:lvlJc w:val="left"/>
+      <w:pPr>
+        <w:ind w:left="720" w:hanging="360"/>
+      </w:pPr>
+      <w:rPr>
+        <w:rFonts w:ascii="Symbol" w:hAnsi="Symbol" w:hint="default"/>
+      </w:rPr>
+    </w:lvl>
+    <w:lvl w:ilvl="1" w:tplc="08090003" w:tentative="1">
+      <w:start w:val="1"/>
+      <w:numFmt w:val="bullet"/>
+      <w:lvlText w:val="o"/>
+      <w:lvlJc w:val="left"/>
+      <w:pPr>
+        <w:ind w:left="1440" w:hanging="360"/>
+      </w:pPr>
+      <w:rPr>
+        <w:rFonts w:ascii="Courier New" w:hAnsi="Courier New" w:cs="Courier New" w:hint="default"/>
+      </w:rPr>
+    </w:lvl>
+    <w:lvl w:ilvl="2" w:tplc="08090005" w:tentative="1">
+      <w:start w:val="1"/>
+      <w:numFmt w:val="bullet"/>
+      <w:lvlText w:val=""/>
+      <w:lvlJc w:val="left"/>
+      <w:pPr>
+        <w:ind w:left="2160" w:hanging="360"/>
+      </w:pPr>
+      <w:rPr>
+        <w:rFonts w:ascii="Wingdings" w:hAnsi="Wingdings" w:hint="default"/>
+      </w:rPr>
+    </w:lvl>
+    <w:lvl w:ilvl="3" w:tplc="08090001" w:tentative="1">
+      <w:start w:val="1"/>
+      <w:numFmt w:val="bullet"/>
+      <w:lvlText w:val=""/>
+      <w:lvlJc w:val="left"/>
+      <w:pPr>
+        <w:ind w:left="2880" w:hanging="360"/>
+      </w:pPr>
+      <w:rPr>
+        <w:rFonts w:ascii="Symbol" w:hAnsi="Symbol" w:hint="default"/>
+      </w:rPr>
+    </w:lvl>
+    <w:lvl w:ilvl="4" w:tplc="08090003" w:tentative="1">
+      <w:start w:val="1"/>
+      <w:numFmt w:val="bullet"/>
+      <w:lvlText w:val="o"/>
+      <w:lvlJc w:val="left"/>
+      <w:pPr>
+        <w:ind w:left="3600" w:hanging="360"/>
+      </w:pPr>
+      <w:rPr>
+        <w:rFonts w:ascii="Courier New" w:hAnsi="Courier New" w:cs="Courier New" w:hint="default"/>
+      </w:rPr>
+    </w:lvl>
+    <w:lvl w:ilvl="5" w:tplc="08090005" w:tentative="1">
+      <w:start w:val="1"/>
+      <w:numFmt w:val="bullet"/>
+      <w:lvlText w:val=""/>
+      <w:lvlJc w:val="left"/>
+      <w:pPr>
+        <w:ind w:left="4320" w:hanging="360"/>
+      </w:pPr>
+      <w:rPr>
+        <w:rFonts w:ascii="Wingdings" w:hAnsi="Wingdings" w:hint="default"/>
+      </w:rPr>
+    </w:lvl>
+    <w:lvl w:ilvl="6" w:tplc="08090001" w:tentative="1">
+      <w:start w:val="1"/>
+      <w:numFmt w:val="bullet"/>
+      <w:lvlText w:val=""/>
+      <w:lvlJc w:val="left"/>
+      <w:pPr>
+        <w:ind w:left="5040" w:hanging="360"/>
+      </w:pPr>
+      <w:rPr>
+        <w:rFonts w:ascii="Symbol" w:hAnsi="Symbol" w:hint="default"/>
+      </w:rPr>
+    </w:lvl>
+    <w:lvl w:ilvl="7" w:tplc="08090003" w:tentative="1">
+      <w:start w:val="1"/>
+      <w:numFmt w:val="bullet"/>
+      <w:lvlText w:val="o"/>
+      <w:lvlJc w:val="left"/>
+      <w:pPr>
+        <w:ind w:left="5760" w:hanging="360"/>
+      </w:pPr>
+      <w:rPr>
+        <w:rFonts w:ascii="Courier New" w:hAnsi="Courier New" w:cs="Courier New" w:hint="default"/>
+      </w:rPr>
+    </w:lvl>
+    <w:lvl w:ilvl="8" w:tplc="08090005" w:tentative="1">
+      <w:start w:val="1"/>
+      <w:numFmt w:val="bullet"/>
+      <w:lvlText w:val=""/>
+      <w:lvlJc w:val="left"/>
+      <w:pPr>
+        <w:ind w:left="6480" w:hanging="360"/>
+      </w:pPr>
+      <w:rPr>
+        <w:rFonts w:ascii="Wingdings" w:hAnsi="Wingdings" w:hint="default"/>
+      </w:rPr>
+    </w:lvl>
+  </w:abstractNum>
   <w:num w:numId="1">
     <w:abstractNumId w:val="0"/>
   </w:num>
   <w:num w:numId="2">
+    <w:abstractNumId w:val="3"/>
+  </w:num>
+  <w:num w:numId="3">
+    <w:abstractNumId w:val="2"/>
+  </w:num>
+  <w:num w:numId="4">
     <w:abstractNumId w:val="1"/>
   </w:num>
 </w:numbering>

</xml_diff>